<commit_message>
1. Added Alt+Ctrl+Tab. 2. Added SearchString settings to INI file. 3. Added Reload button in setting dialog. 4. Added Reload AltTabSettings.ini menu in tray menu. 5. Updated screenshots and help file.
</commit_message>
<xml_diff>
--- a/Help.docx
+++ b/Help.docx
@@ -12,7 +12,6 @@
           <w:lang w:val="en-US"/>
         </w:rPr>
       </w:pPr>
-      <w:proofErr w:type="spellStart"/>
       <w:r>
         <w:rPr>
           <w:b/>
@@ -20,68 +19,17 @@
           <w:lang w:val="en-US"/>
         </w:rPr>
         <w:t>AltTab</w:t>
-      </w:r>
-      <w:proofErr w:type="spellEnd"/>
-    </w:p>
-    <w:p>
-      <w:pPr>
-        <w:rPr>
-          <w:lang w:val="en-US"/>
-        </w:rPr>
-      </w:pPr>
-    </w:p>
-    <w:p>
-      <w:pPr>
-        <w:pStyle w:val="NoSpacing"/>
-        <w:rPr>
-          <w:lang w:val="en-US"/>
-        </w:rPr>
-      </w:pPr>
-      <w:proofErr w:type="spellStart"/>
-      <w:r>
-        <w:rPr>
-          <w:lang w:val="en-US"/>
-        </w:rPr>
-        <w:t>AltTab</w:t>
-      </w:r>
-      <w:proofErr w:type="spellEnd"/>
-      <w:r>
-        <w:rPr>
-          <w:lang w:val="en-US"/>
-        </w:rPr>
-        <w:t xml:space="preserve"> is a small application created in C++ and Win32, is an alternative for windows native task switcher (</w:t>
-      </w:r>
-      <w:proofErr w:type="spellStart"/>
-      <w:r>
-        <w:rPr>
-          <w:lang w:val="en-US"/>
-        </w:rPr>
-        <w:t>Alt+Tab</w:t>
-      </w:r>
-      <w:proofErr w:type="spellEnd"/>
-      <w:r>
-        <w:rPr>
-          <w:lang w:val="en-US"/>
-        </w:rPr>
-        <w:t xml:space="preserve"> / </w:t>
-      </w:r>
-      <w:proofErr w:type="spellStart"/>
-      <w:r>
-        <w:rPr>
-          <w:lang w:val="en-US"/>
-        </w:rPr>
-        <w:t>Alt+Shift+Tab</w:t>
-      </w:r>
-      <w:proofErr w:type="spellEnd"/>
-      <w:r>
-        <w:rPr>
-          <w:lang w:val="en-US"/>
-        </w:rPr>
-        <w:t>).</w:t>
       </w:r>
     </w:p>
     <w:p>
       <w:pPr>
+        <w:rPr>
+          <w:lang w:val="en-US"/>
+        </w:rPr>
+      </w:pPr>
+    </w:p>
+    <w:p>
+      <w:pPr>
         <w:pStyle w:val="NoSpacing"/>
         <w:rPr>
           <w:lang w:val="en-US"/>
@@ -91,49 +39,7 @@
         <w:rPr>
           <w:lang w:val="en-US"/>
         </w:rPr>
-        <w:t xml:space="preserve">Use </w:t>
-      </w:r>
-      <w:proofErr w:type="spellStart"/>
-      <w:r>
-        <w:rPr>
-          <w:lang w:val="en-US"/>
-        </w:rPr>
-        <w:t>Alt+Tab</w:t>
-      </w:r>
-      <w:proofErr w:type="spellEnd"/>
-      <w:r>
-        <w:rPr>
-          <w:lang w:val="en-US"/>
-        </w:rPr>
-        <w:t xml:space="preserve"> / </w:t>
-      </w:r>
-      <w:proofErr w:type="spellStart"/>
-      <w:r>
-        <w:rPr>
-          <w:lang w:val="en-US"/>
-        </w:rPr>
-        <w:t>Alt+Shift+Tab</w:t>
-      </w:r>
-      <w:proofErr w:type="spellEnd"/>
-      <w:r>
-        <w:rPr>
-          <w:lang w:val="en-US"/>
-        </w:rPr>
-        <w:t xml:space="preserve"> to bring the main </w:t>
-      </w:r>
-      <w:proofErr w:type="spellStart"/>
-      <w:r>
-        <w:rPr>
-          <w:lang w:val="en-US"/>
-        </w:rPr>
-        <w:t>AltTab</w:t>
-      </w:r>
-      <w:proofErr w:type="spellEnd"/>
-      <w:r>
-        <w:rPr>
-          <w:lang w:val="en-US"/>
-        </w:rPr>
-        <w:t xml:space="preserve"> window.</w:t>
+        <w:t>AltTab is a small application created in C++ and Win32, is an alternative for windows native task switcher (Alt+Tab / Alt+Shift+Tab).</w:t>
       </w:r>
     </w:p>
     <w:p>
@@ -143,6 +49,12 @@
           <w:lang w:val="en-US"/>
         </w:rPr>
       </w:pPr>
+      <w:r>
+        <w:rPr>
+          <w:lang w:val="en-US"/>
+        </w:rPr>
+        <w:t>Use Alt+Tab / Alt+Shift+Tab to bring the main AltTab window.</w:t>
+      </w:r>
     </w:p>
     <w:p>
       <w:pPr>
@@ -151,15 +63,24 @@
           <w:lang w:val="en-US"/>
         </w:rPr>
       </w:pPr>
+    </w:p>
+    <w:p>
+      <w:pPr>
+        <w:pStyle w:val="NoSpacing"/>
+        <w:rPr>
+          <w:lang w:val="en-US"/>
+        </w:rPr>
+      </w:pPr>
       <w:r>
         <w:rPr>
           <w:noProof/>
+          <w:lang w:val="en-US"/>
         </w:rPr>
         <w:drawing>
-          <wp:inline distT="0" distB="0" distL="0" distR="0" wp14:anchorId="07AF3D8F" wp14:editId="68D93CA3">
-            <wp:extent cx="6810375" cy="3629025"/>
-            <wp:effectExtent l="0" t="0" r="9525" b="0"/>
-            <wp:docPr id="1" name="Picture 1"/>
+          <wp:inline distT="0" distB="0" distL="0" distR="0" wp14:anchorId="64A36E30" wp14:editId="58A6409B">
+            <wp:extent cx="8229600" cy="4457700"/>
+            <wp:effectExtent l="0" t="0" r="0" b="0"/>
+            <wp:docPr id="384281974" name="Picture 1"/>
             <wp:cNvGraphicFramePr>
               <a:graphicFrameLocks xmlns:a="http://schemas.openxmlformats.org/drawingml/2006/main" noChangeAspect="1"/>
             </wp:cNvGraphicFramePr>
@@ -167,7 +88,7 @@
               <a:graphicData uri="http://schemas.openxmlformats.org/drawingml/2006/picture">
                 <pic:pic xmlns:pic="http://schemas.openxmlformats.org/drawingml/2006/picture">
                   <pic:nvPicPr>
-                    <pic:cNvPr id="0" name="Picture 1"/>
+                    <pic:cNvPr id="0" name="Picture 3"/>
                     <pic:cNvPicPr>
                       <a:picLocks noChangeAspect="1" noChangeArrowheads="1"/>
                     </pic:cNvPicPr>
@@ -188,7 +109,7 @@
                   <pic:spPr bwMode="auto">
                     <a:xfrm>
                       <a:off x="0" y="0"/>
-                      <a:ext cx="6810375" cy="3629025"/>
+                      <a:ext cx="8229600" cy="4457700"/>
                     </a:xfrm>
                     <a:prstGeom prst="rect">
                       <a:avLst/>
@@ -207,6 +128,85 @@
     </w:p>
     <w:p>
       <w:pPr>
+        <w:pStyle w:val="NoSpacing"/>
+        <w:rPr>
+          <w:lang w:val="en-US"/>
+        </w:rPr>
+      </w:pPr>
+    </w:p>
+    <w:p>
+      <w:pPr>
+        <w:pStyle w:val="Heading1"/>
+      </w:pPr>
+      <w:r>
+        <w:t>System Requirements</w:t>
+      </w:r>
+    </w:p>
+    <w:p>
+      <w:pPr>
+        <w:spacing w:after="0"/>
+      </w:pPr>
+      <w:r>
+        <w:rPr>
+          <w:b/>
+          <w:bCs/>
+        </w:rPr>
+        <w:t>Operating System:</w:t>
+      </w:r>
+      <w:r>
+        <w:t xml:space="preserve"> Windows 7 or later (64-bit only)</w:t>
+      </w:r>
+    </w:p>
+    <w:p>
+      <w:pPr>
+        <w:spacing w:after="0"/>
+      </w:pPr>
+      <w:r>
+        <w:rPr>
+          <w:b/>
+          <w:bCs/>
+        </w:rPr>
+        <w:t>Processor:</w:t>
+      </w:r>
+      <w:r>
+        <w:t xml:space="preserve"> Intel Core i3 or later</w:t>
+      </w:r>
+    </w:p>
+    <w:p>
+      <w:pPr>
+        <w:spacing w:after="0"/>
+      </w:pPr>
+      <w:r>
+        <w:rPr>
+          <w:b/>
+          <w:bCs/>
+        </w:rPr>
+        <w:t>RAM:</w:t>
+      </w:r>
+      <w:r>
+        <w:t xml:space="preserve"> 2GB of RAM.</w:t>
+      </w:r>
+    </w:p>
+    <w:p>
+      <w:pPr>
+        <w:pStyle w:val="NoSpacing"/>
+        <w:rPr>
+          <w:lang w:val="en-US"/>
+        </w:rPr>
+      </w:pPr>
+      <w:r>
+        <w:rPr>
+          <w:b/>
+          <w:bCs/>
+        </w:rPr>
+        <w:t>Display:</w:t>
+      </w:r>
+      <w:r>
+        <w:t xml:space="preserve"> Minimum resolution of 1024x768 pixels</w:t>
+      </w:r>
+    </w:p>
+    <w:p>
+      <w:pPr>
         <w:pStyle w:val="Heading1"/>
         <w:rPr>
           <w:lang w:val="en-US"/>
@@ -318,14 +318,12 @@
         </w:rPr>
         <w:t xml:space="preserve">Provided configuration/setting INI file &amp; UI to change font style, background color, window transparency, </w:t>
       </w:r>
-      <w:proofErr w:type="gramStart"/>
       <w:r>
         <w:rPr>
           <w:lang w:val="en-US"/>
         </w:rPr>
         <w:t>width</w:t>
       </w:r>
-      <w:proofErr w:type="gramEnd"/>
       <w:r>
         <w:rPr>
           <w:lang w:val="en-US"/>
@@ -349,6 +347,32 @@
           <w:lang w:val="en-US"/>
         </w:rPr>
         <w:t>Exclude processes.</w:t>
+      </w:r>
+    </w:p>
+    <w:p>
+      <w:pPr>
+        <w:pStyle w:val="ListParagraph"/>
+        <w:numPr>
+          <w:ilvl w:val="0"/>
+          <w:numId w:val="2"/>
+        </w:numPr>
+        <w:rPr>
+          <w:lang w:val="en-US"/>
+        </w:rPr>
+      </w:pPr>
+      <w:r>
+        <w:rPr>
+          <w:b/>
+          <w:bCs/>
+          <w:lang w:val="en-US"/>
+        </w:rPr>
+        <w:t>Alt + Ctrl + Tab</w:t>
+      </w:r>
+      <w:r>
+        <w:rPr>
+          <w:lang w:val="en-US"/>
+        </w:rPr>
+        <w:t>: displays AltTab window and remains open even Alt key is released.</w:t>
       </w:r>
     </w:p>
     <w:p>
@@ -549,16 +573,25 @@
       </w:pPr>
       <w:r>
         <w:rPr>
-          <w:lang w:val="en-US"/>
-        </w:rPr>
-        <w:t xml:space="preserve">The below keyboard shortcuts work in both </w:t>
+          <w:rFonts w:ascii="Arial" w:hAnsi="Arial" w:cs="Arial"/>
+          <w:sz w:val="20"/>
+          <w:szCs w:val="20"/>
+          <w:lang w:val="x-none"/>
+        </w:rPr>
+        <w:t xml:space="preserve">The below keyboard shortcuts work in </w:t>
       </w:r>
       <w:r>
         <w:rPr>
+          <w:rFonts w:ascii="Arial" w:hAnsi="Arial" w:cs="Arial"/>
           <w:b/>
-          <w:lang w:val="en-US"/>
-        </w:rPr>
-        <w:t>Alt + Tab, Alt + Backtick</w:t>
+          <w:bCs/>
+          <w:i/>
+          <w:iCs/>
+          <w:sz w:val="20"/>
+          <w:szCs w:val="20"/>
+          <w:lang w:val="x-none"/>
+        </w:rPr>
+        <w:t>Alt + Tab, Alt + Backtick, Alt + Ctrl + Tab and Alt + Ctrl + Backtick.</w:t>
       </w:r>
     </w:p>
     <w:tbl>
@@ -629,13 +662,8 @@
               <w:pStyle w:val="NoSpacing"/>
             </w:pPr>
             <w:r>
-              <w:t xml:space="preserve">Home / </w:t>
-            </w:r>
-            <w:proofErr w:type="spellStart"/>
-            <w:r>
-              <w:t>PageUp</w:t>
-            </w:r>
-            <w:proofErr w:type="spellEnd"/>
+              <w:t>Home / PageUp</w:t>
+            </w:r>
           </w:p>
         </w:tc>
         <w:tc>
@@ -678,13 +706,8 @@
               <w:pStyle w:val="NoSpacing"/>
             </w:pPr>
             <w:r>
-              <w:t xml:space="preserve">End / </w:t>
-            </w:r>
-            <w:proofErr w:type="spellStart"/>
-            <w:r>
-              <w:t>PageDown</w:t>
-            </w:r>
-            <w:proofErr w:type="spellEnd"/>
+              <w:t>End / PageDown</w:t>
+            </w:r>
           </w:p>
         </w:tc>
         <w:tc>
@@ -821,7 +844,7 @@
               <w:pStyle w:val="NoSpacing"/>
             </w:pPr>
             <w:r>
-              <w:t>Accent / Backtick (`)</w:t>
+              <w:t>Shift + Del</w:t>
             </w:r>
           </w:p>
         </w:tc>
@@ -841,7 +864,7 @@
               <w:cnfStyle w:val="000000100000" w:firstRow="0" w:lastRow="0" w:firstColumn="0" w:lastColumn="0" w:oddVBand="0" w:evenVBand="0" w:oddHBand="1" w:evenHBand="0" w:firstRowFirstColumn="0" w:firstRowLastColumn="0" w:lastRowFirstColumn="0" w:lastRowLastColumn="0"/>
             </w:pPr>
             <w:r>
-              <w:t>Move selection to the next window of the currently selected application</w:t>
+              <w:t>Terminate currently selected process</w:t>
             </w:r>
           </w:p>
         </w:tc>
@@ -863,7 +886,7 @@
               <w:pStyle w:val="NoSpacing"/>
             </w:pPr>
             <w:r>
-              <w:t>Shift + Accent / Backtick (`)</w:t>
+              <w:t>Accent / Backtick (`)</w:t>
             </w:r>
           </w:p>
         </w:tc>
@@ -883,7 +906,7 @@
               <w:cnfStyle w:val="000000000000" w:firstRow="0" w:lastRow="0" w:firstColumn="0" w:lastColumn="0" w:oddVBand="0" w:evenVBand="0" w:oddHBand="0" w:evenHBand="0" w:firstRowFirstColumn="0" w:firstRowLastColumn="0" w:lastRowFirstColumn="0" w:lastRowLastColumn="0"/>
             </w:pPr>
             <w:r>
-              <w:t>Move selection to the previous window of the currently selected application</w:t>
+              <w:t>Move selection to the next window of the currently selected application</w:t>
             </w:r>
           </w:p>
         </w:tc>
@@ -902,14 +925,13 @@
               <w:bottom w:val="single" w:sz="4" w:space="0" w:color="C9C9C9" w:themeColor="accent3" w:themeTint="99"/>
               <w:right w:val="single" w:sz="4" w:space="0" w:color="C9C9C9" w:themeColor="accent3" w:themeTint="99"/>
             </w:tcBorders>
-            <w:hideMark/>
           </w:tcPr>
           <w:p>
             <w:pPr>
               <w:pStyle w:val="NoSpacing"/>
             </w:pPr>
             <w:r>
-              <w:t>Shift + Del</w:t>
+              <w:t>Shift + Accent / Backtick (`)</w:t>
             </w:r>
           </w:p>
         </w:tc>
@@ -922,7 +944,6 @@
               <w:bottom w:val="single" w:sz="4" w:space="0" w:color="C9C9C9" w:themeColor="accent3" w:themeTint="99"/>
               <w:right w:val="single" w:sz="4" w:space="0" w:color="C9C9C9" w:themeColor="accent3" w:themeTint="99"/>
             </w:tcBorders>
-            <w:hideMark/>
           </w:tcPr>
           <w:p>
             <w:pPr>
@@ -930,7 +951,7 @@
               <w:cnfStyle w:val="000000100000" w:firstRow="0" w:lastRow="0" w:firstColumn="0" w:lastColumn="0" w:oddVBand="0" w:evenVBand="0" w:oddHBand="1" w:evenHBand="0" w:firstRowFirstColumn="0" w:firstRowLastColumn="0" w:lastRowFirstColumn="0" w:lastRowLastColumn="0"/>
             </w:pPr>
             <w:r>
-              <w:t>Terminate currently selected process</w:t>
+              <w:t>Move selection to the previous window of the currently selected application</w:t>
             </w:r>
           </w:p>
         </w:tc>
@@ -952,11 +973,9 @@
             <w:pPr>
               <w:pStyle w:val="NoSpacing"/>
             </w:pPr>
-            <w:proofErr w:type="spellStart"/>
             <w:r>
               <w:t>AlphaNumeric</w:t>
             </w:r>
-            <w:proofErr w:type="spellEnd"/>
           </w:p>
         </w:tc>
         <w:tc>
@@ -1011,15 +1030,7 @@
               <w:pStyle w:val="NoSpacing"/>
             </w:pPr>
             <w:r>
-              <w:t>F1 (</w:t>
-            </w:r>
-            <w:proofErr w:type="spellStart"/>
-            <w:r>
-              <w:t>FunctionKey</w:t>
-            </w:r>
-            <w:proofErr w:type="spellEnd"/>
-            <w:r>
-              <w:t>)</w:t>
+              <w:t>F1 (FunctionKey)</w:t>
             </w:r>
           </w:p>
         </w:tc>
@@ -1063,15 +1074,7 @@
               <w:pStyle w:val="NoSpacing"/>
             </w:pPr>
             <w:r>
-              <w:t>F2 (</w:t>
-            </w:r>
-            <w:proofErr w:type="spellStart"/>
-            <w:r>
-              <w:t>FunctionKey</w:t>
-            </w:r>
-            <w:proofErr w:type="spellEnd"/>
-            <w:r>
-              <w:t>)</w:t>
+              <w:t>F2 (FunctionKey)</w:t>
             </w:r>
           </w:p>
         </w:tc>
@@ -1093,158 +1096,6 @@
             </w:pPr>
             <w:r>
               <w:t>Display settings dialog</w:t>
-            </w:r>
-          </w:p>
-        </w:tc>
-      </w:tr>
-    </w:tbl>
-    <w:p>
-      <w:pPr>
-        <w:pStyle w:val="Heading1"/>
-        <w:rPr>
-          <w:lang w:val="en-US"/>
-        </w:rPr>
-      </w:pPr>
-      <w:r>
-        <w:rPr>
-          <w:lang w:val="en-US"/>
-        </w:rPr>
-        <w:t>Keyboard shortcuts work in window list of Alt + Tab only</w:t>
-      </w:r>
-    </w:p>
-    <w:tbl>
-      <w:tblPr>
-        <w:tblStyle w:val="GridTable4-Accent3"/>
-        <w:tblW w:w="10768" w:type="dxa"/>
-        <w:tblInd w:w="0" w:type="dxa"/>
-        <w:tblLook w:val="04A0" w:firstRow="1" w:lastRow="0" w:firstColumn="1" w:lastColumn="0" w:noHBand="0" w:noVBand="1"/>
-      </w:tblPr>
-      <w:tblGrid>
-        <w:gridCol w:w="2830"/>
-        <w:gridCol w:w="7938"/>
-      </w:tblGrid>
-      <w:tr>
-        <w:trPr>
-          <w:cnfStyle w:val="100000000000" w:firstRow="1" w:lastRow="0" w:firstColumn="0" w:lastColumn="0" w:oddVBand="0" w:evenVBand="0" w:oddHBand="0" w:evenHBand="0" w:firstRowFirstColumn="0" w:firstRowLastColumn="0" w:lastRowFirstColumn="0" w:lastRowLastColumn="0"/>
-        </w:trPr>
-        <w:tc>
-          <w:tcPr>
-            <w:cnfStyle w:val="001000000000" w:firstRow="0" w:lastRow="0" w:firstColumn="1" w:lastColumn="0" w:oddVBand="0" w:evenVBand="0" w:oddHBand="0" w:evenHBand="0" w:firstRowFirstColumn="0" w:firstRowLastColumn="0" w:lastRowFirstColumn="0" w:lastRowLastColumn="0"/>
-            <w:tcW w:w="2830" w:type="dxa"/>
-            <w:hideMark/>
-          </w:tcPr>
-          <w:p>
-            <w:pPr>
-              <w:pStyle w:val="NoSpacing"/>
-            </w:pPr>
-            <w:r>
-              <w:t>Key</w:t>
-            </w:r>
-          </w:p>
-        </w:tc>
-        <w:tc>
-          <w:tcPr>
-            <w:tcW w:w="7938" w:type="dxa"/>
-            <w:hideMark/>
-          </w:tcPr>
-          <w:p>
-            <w:pPr>
-              <w:pStyle w:val="NoSpacing"/>
-              <w:cnfStyle w:val="100000000000" w:firstRow="1" w:lastRow="0" w:firstColumn="0" w:lastColumn="0" w:oddVBand="0" w:evenVBand="0" w:oddHBand="0" w:evenHBand="0" w:firstRowFirstColumn="0" w:firstRowLastColumn="0" w:lastRowFirstColumn="0" w:lastRowLastColumn="0"/>
-            </w:pPr>
-            <w:r>
-              <w:t>Description</w:t>
-            </w:r>
-          </w:p>
-        </w:tc>
-      </w:tr>
-      <w:tr>
-        <w:trPr>
-          <w:cnfStyle w:val="000000100000" w:firstRow="0" w:lastRow="0" w:firstColumn="0" w:lastColumn="0" w:oddVBand="0" w:evenVBand="0" w:oddHBand="1" w:evenHBand="0" w:firstRowFirstColumn="0" w:firstRowLastColumn="0" w:lastRowFirstColumn="0" w:lastRowLastColumn="0"/>
-        </w:trPr>
-        <w:tc>
-          <w:tcPr>
-            <w:cnfStyle w:val="001000000000" w:firstRow="0" w:lastRow="0" w:firstColumn="1" w:lastColumn="0" w:oddVBand="0" w:evenVBand="0" w:oddHBand="0" w:evenHBand="0" w:firstRowFirstColumn="0" w:firstRowLastColumn="0" w:lastRowFirstColumn="0" w:lastRowLastColumn="0"/>
-            <w:tcW w:w="2830" w:type="dxa"/>
-            <w:tcBorders>
-              <w:top w:val="single" w:sz="4" w:space="0" w:color="C9C9C9" w:themeColor="accent3" w:themeTint="99"/>
-              <w:left w:val="single" w:sz="4" w:space="0" w:color="C9C9C9" w:themeColor="accent3" w:themeTint="99"/>
-              <w:bottom w:val="single" w:sz="4" w:space="0" w:color="C9C9C9" w:themeColor="accent3" w:themeTint="99"/>
-              <w:right w:val="single" w:sz="4" w:space="0" w:color="C9C9C9" w:themeColor="accent3" w:themeTint="99"/>
-            </w:tcBorders>
-            <w:hideMark/>
-          </w:tcPr>
-          <w:p>
-            <w:pPr>
-              <w:pStyle w:val="NoSpacing"/>
-            </w:pPr>
-            <w:r>
-              <w:t>Accent / Backtick (`)</w:t>
-            </w:r>
-          </w:p>
-        </w:tc>
-        <w:tc>
-          <w:tcPr>
-            <w:tcW w:w="7938" w:type="dxa"/>
-            <w:tcBorders>
-              <w:top w:val="single" w:sz="4" w:space="0" w:color="C9C9C9" w:themeColor="accent3" w:themeTint="99"/>
-              <w:left w:val="single" w:sz="4" w:space="0" w:color="C9C9C9" w:themeColor="accent3" w:themeTint="99"/>
-              <w:bottom w:val="single" w:sz="4" w:space="0" w:color="C9C9C9" w:themeColor="accent3" w:themeTint="99"/>
-              <w:right w:val="single" w:sz="4" w:space="0" w:color="C9C9C9" w:themeColor="accent3" w:themeTint="99"/>
-            </w:tcBorders>
-            <w:hideMark/>
-          </w:tcPr>
-          <w:p>
-            <w:pPr>
-              <w:pStyle w:val="NoSpacing"/>
-              <w:cnfStyle w:val="000000100000" w:firstRow="0" w:lastRow="0" w:firstColumn="0" w:lastColumn="0" w:oddVBand="0" w:evenVBand="0" w:oddHBand="1" w:evenHBand="0" w:firstRowFirstColumn="0" w:firstRowLastColumn="0" w:lastRowFirstColumn="0" w:lastRowLastColumn="0"/>
-            </w:pPr>
-            <w:r>
-              <w:t>Move selection to the next window of the currently selected application</w:t>
-            </w:r>
-          </w:p>
-        </w:tc>
-      </w:tr>
-      <w:tr>
-        <w:tc>
-          <w:tcPr>
-            <w:cnfStyle w:val="001000000000" w:firstRow="0" w:lastRow="0" w:firstColumn="1" w:lastColumn="0" w:oddVBand="0" w:evenVBand="0" w:oddHBand="0" w:evenHBand="0" w:firstRowFirstColumn="0" w:firstRowLastColumn="0" w:lastRowFirstColumn="0" w:lastRowLastColumn="0"/>
-            <w:tcW w:w="2830" w:type="dxa"/>
-            <w:tcBorders>
-              <w:top w:val="single" w:sz="4" w:space="0" w:color="C9C9C9" w:themeColor="accent3" w:themeTint="99"/>
-              <w:left w:val="single" w:sz="4" w:space="0" w:color="C9C9C9" w:themeColor="accent3" w:themeTint="99"/>
-              <w:bottom w:val="single" w:sz="4" w:space="0" w:color="C9C9C9" w:themeColor="accent3" w:themeTint="99"/>
-              <w:right w:val="single" w:sz="4" w:space="0" w:color="C9C9C9" w:themeColor="accent3" w:themeTint="99"/>
-            </w:tcBorders>
-            <w:hideMark/>
-          </w:tcPr>
-          <w:p>
-            <w:pPr>
-              <w:pStyle w:val="NoSpacing"/>
-            </w:pPr>
-            <w:r>
-              <w:t>Shift + Accent / Backtick (`)</w:t>
-            </w:r>
-          </w:p>
-        </w:tc>
-        <w:tc>
-          <w:tcPr>
-            <w:tcW w:w="7938" w:type="dxa"/>
-            <w:tcBorders>
-              <w:top w:val="single" w:sz="4" w:space="0" w:color="C9C9C9" w:themeColor="accent3" w:themeTint="99"/>
-              <w:left w:val="single" w:sz="4" w:space="0" w:color="C9C9C9" w:themeColor="accent3" w:themeTint="99"/>
-              <w:bottom w:val="single" w:sz="4" w:space="0" w:color="C9C9C9" w:themeColor="accent3" w:themeTint="99"/>
-              <w:right w:val="single" w:sz="4" w:space="0" w:color="C9C9C9" w:themeColor="accent3" w:themeTint="99"/>
-            </w:tcBorders>
-            <w:hideMark/>
-          </w:tcPr>
-          <w:p>
-            <w:pPr>
-              <w:pStyle w:val="NoSpacing"/>
-              <w:cnfStyle w:val="000000000000" w:firstRow="0" w:lastRow="0" w:firstColumn="0" w:lastColumn="0" w:oddVBand="0" w:evenVBand="0" w:oddHBand="0" w:evenHBand="0" w:firstRowFirstColumn="0" w:firstRowLastColumn="0" w:lastRowFirstColumn="0" w:lastRowLastColumn="0"/>
-            </w:pPr>
-            <w:r>
-              <w:t>Move selection to the previous window of the currently selected application</w:t>
             </w:r>
           </w:p>
         </w:tc>
@@ -1385,11 +1236,203 @@
               <w:bottom w:val="single" w:sz="4" w:space="0" w:color="C9C9C9" w:themeColor="accent3" w:themeTint="99"/>
               <w:right w:val="single" w:sz="4" w:space="0" w:color="C9C9C9" w:themeColor="accent3" w:themeTint="99"/>
             </w:tcBorders>
-            <w:hideMark/>
           </w:tcPr>
           <w:p>
             <w:pPr>
               <w:pStyle w:val="NoSpacing"/>
+            </w:pPr>
+            <w:bookmarkStart w:id="3" w:name="_Hlk161560116"/>
+            <w:bookmarkStart w:id="4" w:name="_Hlk161560080"/>
+            <w:r>
+              <w:t>Close</w:t>
+            </w:r>
+          </w:p>
+        </w:tc>
+        <w:tc>
+          <w:tcPr>
+            <w:tcW w:w="7938" w:type="dxa"/>
+            <w:tcBorders>
+              <w:top w:val="single" w:sz="4" w:space="0" w:color="C9C9C9" w:themeColor="accent3" w:themeTint="99"/>
+              <w:left w:val="single" w:sz="4" w:space="0" w:color="C9C9C9" w:themeColor="accent3" w:themeTint="99"/>
+              <w:bottom w:val="single" w:sz="4" w:space="0" w:color="C9C9C9" w:themeColor="accent3" w:themeTint="99"/>
+              <w:right w:val="single" w:sz="4" w:space="0" w:color="C9C9C9" w:themeColor="accent3" w:themeTint="99"/>
+            </w:tcBorders>
+          </w:tcPr>
+          <w:p>
+            <w:pPr>
+              <w:pStyle w:val="NoSpacing"/>
+              <w:cnfStyle w:val="000000100000" w:firstRow="0" w:lastRow="0" w:firstColumn="0" w:lastColumn="0" w:oddVBand="0" w:evenVBand="0" w:oddHBand="1" w:evenHBand="0" w:firstRowFirstColumn="0" w:firstRowLastColumn="0" w:lastRowFirstColumn="0" w:lastRowLastColumn="0"/>
+            </w:pPr>
+            <w:r>
+              <w:t>Close currently selected window</w:t>
+            </w:r>
+          </w:p>
+        </w:tc>
+      </w:tr>
+      <w:bookmarkEnd w:id="3"/>
+      <w:tr>
+        <w:tc>
+          <w:tcPr>
+            <w:cnfStyle w:val="001000000000" w:firstRow="0" w:lastRow="0" w:firstColumn="1" w:lastColumn="0" w:oddVBand="0" w:evenVBand="0" w:oddHBand="0" w:evenHBand="0" w:firstRowFirstColumn="0" w:firstRowLastColumn="0" w:lastRowFirstColumn="0" w:lastRowLastColumn="0"/>
+            <w:tcW w:w="2830" w:type="dxa"/>
+            <w:tcBorders>
+              <w:top w:val="single" w:sz="4" w:space="0" w:color="C9C9C9" w:themeColor="accent3" w:themeTint="99"/>
+              <w:left w:val="single" w:sz="4" w:space="0" w:color="C9C9C9" w:themeColor="accent3" w:themeTint="99"/>
+              <w:bottom w:val="single" w:sz="4" w:space="0" w:color="C9C9C9" w:themeColor="accent3" w:themeTint="99"/>
+              <w:right w:val="single" w:sz="4" w:space="0" w:color="C9C9C9" w:themeColor="accent3" w:themeTint="99"/>
+            </w:tcBorders>
+          </w:tcPr>
+          <w:p>
+            <w:pPr>
+              <w:pStyle w:val="NoSpacing"/>
+            </w:pPr>
+            <w:r>
+              <w:t>Terminate</w:t>
+            </w:r>
+          </w:p>
+        </w:tc>
+        <w:tc>
+          <w:tcPr>
+            <w:tcW w:w="7938" w:type="dxa"/>
+            <w:tcBorders>
+              <w:top w:val="single" w:sz="4" w:space="0" w:color="C9C9C9" w:themeColor="accent3" w:themeTint="99"/>
+              <w:left w:val="single" w:sz="4" w:space="0" w:color="C9C9C9" w:themeColor="accent3" w:themeTint="99"/>
+              <w:bottom w:val="single" w:sz="4" w:space="0" w:color="C9C9C9" w:themeColor="accent3" w:themeTint="99"/>
+              <w:right w:val="single" w:sz="4" w:space="0" w:color="C9C9C9" w:themeColor="accent3" w:themeTint="99"/>
+            </w:tcBorders>
+          </w:tcPr>
+          <w:p>
+            <w:pPr>
+              <w:pStyle w:val="NoSpacing"/>
+              <w:cnfStyle w:val="000000000000" w:firstRow="0" w:lastRow="0" w:firstColumn="0" w:lastColumn="0" w:oddVBand="0" w:evenVBand="0" w:oddHBand="0" w:evenHBand="0" w:firstRowFirstColumn="0" w:firstRowLastColumn="0" w:lastRowFirstColumn="0" w:lastRowLastColumn="0"/>
+            </w:pPr>
+            <w:r>
+              <w:t>Terminate currently selected process</w:t>
+            </w:r>
+          </w:p>
+        </w:tc>
+      </w:tr>
+      <w:tr>
+        <w:trPr>
+          <w:cnfStyle w:val="000000100000" w:firstRow="0" w:lastRow="0" w:firstColumn="0" w:lastColumn="0" w:oddVBand="0" w:evenVBand="0" w:oddHBand="1" w:evenHBand="0" w:firstRowFirstColumn="0" w:firstRowLastColumn="0" w:lastRowFirstColumn="0" w:lastRowLastColumn="0"/>
+        </w:trPr>
+        <w:tc>
+          <w:tcPr>
+            <w:cnfStyle w:val="001000000000" w:firstRow="0" w:lastRow="0" w:firstColumn="1" w:lastColumn="0" w:oddVBand="0" w:evenVBand="0" w:oddHBand="0" w:evenHBand="0" w:firstRowFirstColumn="0" w:firstRowLastColumn="0" w:lastRowFirstColumn="0" w:lastRowLastColumn="0"/>
+            <w:tcW w:w="2830" w:type="dxa"/>
+            <w:tcBorders>
+              <w:top w:val="single" w:sz="4" w:space="0" w:color="C9C9C9" w:themeColor="accent3" w:themeTint="99"/>
+              <w:left w:val="single" w:sz="4" w:space="0" w:color="C9C9C9" w:themeColor="accent3" w:themeTint="99"/>
+              <w:bottom w:val="single" w:sz="4" w:space="0" w:color="C9C9C9" w:themeColor="accent3" w:themeTint="99"/>
+              <w:right w:val="single" w:sz="4" w:space="0" w:color="C9C9C9" w:themeColor="accent3" w:themeTint="99"/>
+            </w:tcBorders>
+          </w:tcPr>
+          <w:p>
+            <w:pPr>
+              <w:pStyle w:val="NoSpacing"/>
+            </w:pPr>
+            <w:r>
+              <w:rPr>
+                <w:u w:val="single"/>
+              </w:rPr>
+              <w:t>C</w:t>
+            </w:r>
+            <w:r>
+              <w:t>lose All</w:t>
+            </w:r>
+          </w:p>
+        </w:tc>
+        <w:tc>
+          <w:tcPr>
+            <w:tcW w:w="7938" w:type="dxa"/>
+            <w:tcBorders>
+              <w:top w:val="single" w:sz="4" w:space="0" w:color="C9C9C9" w:themeColor="accent3" w:themeTint="99"/>
+              <w:left w:val="single" w:sz="4" w:space="0" w:color="C9C9C9" w:themeColor="accent3" w:themeTint="99"/>
+              <w:bottom w:val="single" w:sz="4" w:space="0" w:color="C9C9C9" w:themeColor="accent3" w:themeTint="99"/>
+              <w:right w:val="single" w:sz="4" w:space="0" w:color="C9C9C9" w:themeColor="accent3" w:themeTint="99"/>
+            </w:tcBorders>
+          </w:tcPr>
+          <w:p>
+            <w:pPr>
+              <w:pStyle w:val="NoSpacing"/>
+              <w:cnfStyle w:val="000000100000" w:firstRow="0" w:lastRow="0" w:firstColumn="0" w:lastColumn="0" w:oddVBand="0" w:evenVBand="0" w:oddHBand="1" w:evenHBand="0" w:firstRowFirstColumn="0" w:firstRowLastColumn="0" w:lastRowFirstColumn="0" w:lastRowLastColumn="0"/>
+            </w:pPr>
+            <w:r>
+              <w:t>Close all windows</w:t>
+            </w:r>
+          </w:p>
+        </w:tc>
+      </w:tr>
+      <w:tr>
+        <w:tc>
+          <w:tcPr>
+            <w:cnfStyle w:val="001000000000" w:firstRow="0" w:lastRow="0" w:firstColumn="1" w:lastColumn="0" w:oddVBand="0" w:evenVBand="0" w:oddHBand="0" w:evenHBand="0" w:firstRowFirstColumn="0" w:firstRowLastColumn="0" w:lastRowFirstColumn="0" w:lastRowLastColumn="0"/>
+            <w:tcW w:w="2830" w:type="dxa"/>
+            <w:tcBorders>
+              <w:top w:val="single" w:sz="4" w:space="0" w:color="C9C9C9" w:themeColor="accent3" w:themeTint="99"/>
+              <w:left w:val="single" w:sz="4" w:space="0" w:color="C9C9C9" w:themeColor="accent3" w:themeTint="99"/>
+              <w:bottom w:val="single" w:sz="4" w:space="0" w:color="C9C9C9" w:themeColor="accent3" w:themeTint="99"/>
+              <w:right w:val="single" w:sz="4" w:space="0" w:color="C9C9C9" w:themeColor="accent3" w:themeTint="99"/>
+            </w:tcBorders>
+          </w:tcPr>
+          <w:p>
+            <w:pPr>
+              <w:pStyle w:val="NoSpacing"/>
+            </w:pPr>
+            <w:r>
+              <w:rPr>
+                <w:u w:val="single"/>
+              </w:rPr>
+              <w:t>T</w:t>
+            </w:r>
+            <w:r>
+              <w:t>erminate All</w:t>
+            </w:r>
+          </w:p>
+        </w:tc>
+        <w:tc>
+          <w:tcPr>
+            <w:tcW w:w="7938" w:type="dxa"/>
+            <w:tcBorders>
+              <w:top w:val="single" w:sz="4" w:space="0" w:color="C9C9C9" w:themeColor="accent3" w:themeTint="99"/>
+              <w:left w:val="single" w:sz="4" w:space="0" w:color="C9C9C9" w:themeColor="accent3" w:themeTint="99"/>
+              <w:bottom w:val="single" w:sz="4" w:space="0" w:color="C9C9C9" w:themeColor="accent3" w:themeTint="99"/>
+              <w:right w:val="single" w:sz="4" w:space="0" w:color="C9C9C9" w:themeColor="accent3" w:themeTint="99"/>
+            </w:tcBorders>
+          </w:tcPr>
+          <w:p>
+            <w:pPr>
+              <w:pStyle w:val="NoSpacing"/>
+              <w:cnfStyle w:val="000000000000" w:firstRow="0" w:lastRow="0" w:firstColumn="0" w:lastColumn="0" w:oddVBand="0" w:evenVBand="0" w:oddHBand="0" w:evenHBand="0" w:firstRowFirstColumn="0" w:firstRowLastColumn="0" w:lastRowFirstColumn="0" w:lastRowLastColumn="0"/>
+            </w:pPr>
+            <w:r>
+              <w:t>Terminate all processes</w:t>
+            </w:r>
+          </w:p>
+        </w:tc>
+      </w:tr>
+      <w:bookmarkEnd w:id="4"/>
+      <w:tr>
+        <w:trPr>
+          <w:cnfStyle w:val="000000100000" w:firstRow="0" w:lastRow="0" w:firstColumn="0" w:lastColumn="0" w:oddVBand="0" w:evenVBand="0" w:oddHBand="1" w:evenHBand="0" w:firstRowFirstColumn="0" w:firstRowLastColumn="0" w:lastRowFirstColumn="0" w:lastRowLastColumn="0"/>
+        </w:trPr>
+        <w:tc>
+          <w:tcPr>
+            <w:cnfStyle w:val="001000000000" w:firstRow="0" w:lastRow="0" w:firstColumn="1" w:lastColumn="0" w:oddVBand="0" w:evenVBand="0" w:oddHBand="0" w:evenHBand="0" w:firstRowFirstColumn="0" w:firstRowLastColumn="0" w:lastRowFirstColumn="0" w:lastRowLastColumn="0"/>
+            <w:tcW w:w="2830" w:type="dxa"/>
+            <w:tcBorders>
+              <w:top w:val="single" w:sz="4" w:space="0" w:color="C9C9C9" w:themeColor="accent3" w:themeTint="99"/>
+              <w:left w:val="single" w:sz="4" w:space="0" w:color="C9C9C9" w:themeColor="accent3" w:themeTint="99"/>
+              <w:bottom w:val="single" w:sz="4" w:space="0" w:color="C9C9C9" w:themeColor="accent3" w:themeTint="99"/>
+              <w:right w:val="single" w:sz="4" w:space="0" w:color="C9C9C9" w:themeColor="accent3" w:themeTint="99"/>
+            </w:tcBorders>
+          </w:tcPr>
+          <w:p>
+            <w:pPr>
+              <w:pStyle w:val="NoSpacing"/>
+              <w:rPr>
+                <w:u w:val="single"/>
+              </w:rPr>
             </w:pPr>
             <w:r>
               <w:rPr>
@@ -1411,7 +1454,6 @@
               <w:bottom w:val="single" w:sz="4" w:space="0" w:color="C9C9C9" w:themeColor="accent3" w:themeTint="99"/>
               <w:right w:val="single" w:sz="4" w:space="0" w:color="C9C9C9" w:themeColor="accent3" w:themeTint="99"/>
             </w:tcBorders>
-            <w:hideMark/>
           </w:tcPr>
           <w:p>
             <w:pPr>
@@ -1477,6 +1519,93 @@
           </w:p>
         </w:tc>
       </w:tr>
+      <w:tr>
+        <w:trPr>
+          <w:cnfStyle w:val="000000100000" w:firstRow="0" w:lastRow="0" w:firstColumn="0" w:lastColumn="0" w:oddVBand="0" w:evenVBand="0" w:oddHBand="1" w:evenHBand="0" w:firstRowFirstColumn="0" w:firstRowLastColumn="0" w:lastRowFirstColumn="0" w:lastRowLastColumn="0"/>
+        </w:trPr>
+        <w:tc>
+          <w:tcPr>
+            <w:cnfStyle w:val="001000000000" w:firstRow="0" w:lastRow="0" w:firstColumn="1" w:lastColumn="0" w:oddVBand="0" w:evenVBand="0" w:oddHBand="0" w:evenHBand="0" w:firstRowFirstColumn="0" w:firstRowLastColumn="0" w:lastRowFirstColumn="0" w:lastRowLastColumn="0"/>
+            <w:tcW w:w="2830" w:type="dxa"/>
+            <w:tcBorders>
+              <w:top w:val="single" w:sz="4" w:space="0" w:color="C9C9C9" w:themeColor="accent3" w:themeTint="99"/>
+              <w:left w:val="single" w:sz="4" w:space="0" w:color="C9C9C9" w:themeColor="accent3" w:themeTint="99"/>
+              <w:bottom w:val="single" w:sz="4" w:space="0" w:color="C9C9C9" w:themeColor="accent3" w:themeTint="99"/>
+              <w:right w:val="single" w:sz="4" w:space="0" w:color="C9C9C9" w:themeColor="accent3" w:themeTint="99"/>
+            </w:tcBorders>
+          </w:tcPr>
+          <w:p>
+            <w:pPr>
+              <w:pStyle w:val="NoSpacing"/>
+            </w:pPr>
+            <w:r>
+              <w:t>About AltTab</w:t>
+            </w:r>
+          </w:p>
+        </w:tc>
+        <w:tc>
+          <w:tcPr>
+            <w:tcW w:w="7938" w:type="dxa"/>
+            <w:tcBorders>
+              <w:top w:val="single" w:sz="4" w:space="0" w:color="C9C9C9" w:themeColor="accent3" w:themeTint="99"/>
+              <w:left w:val="single" w:sz="4" w:space="0" w:color="C9C9C9" w:themeColor="accent3" w:themeTint="99"/>
+              <w:bottom w:val="single" w:sz="4" w:space="0" w:color="C9C9C9" w:themeColor="accent3" w:themeTint="99"/>
+              <w:right w:val="single" w:sz="4" w:space="0" w:color="C9C9C9" w:themeColor="accent3" w:themeTint="99"/>
+            </w:tcBorders>
+          </w:tcPr>
+          <w:p>
+            <w:pPr>
+              <w:pStyle w:val="NoSpacing"/>
+              <w:cnfStyle w:val="000000100000" w:firstRow="0" w:lastRow="0" w:firstColumn="0" w:lastColumn="0" w:oddVBand="0" w:evenVBand="0" w:oddHBand="1" w:evenHBand="0" w:firstRowFirstColumn="0" w:firstRowLastColumn="0" w:lastRowFirstColumn="0" w:lastRowLastColumn="0"/>
+            </w:pPr>
+            <w:r>
+              <w:t>Open about dialog</w:t>
+            </w:r>
+          </w:p>
+        </w:tc>
+      </w:tr>
+      <w:tr>
+        <w:tc>
+          <w:tcPr>
+            <w:cnfStyle w:val="001000000000" w:firstRow="0" w:lastRow="0" w:firstColumn="1" w:lastColumn="0" w:oddVBand="0" w:evenVBand="0" w:oddHBand="0" w:evenHBand="0" w:firstRowFirstColumn="0" w:firstRowLastColumn="0" w:lastRowFirstColumn="0" w:lastRowLastColumn="0"/>
+            <w:tcW w:w="2830" w:type="dxa"/>
+            <w:tcBorders>
+              <w:top w:val="single" w:sz="4" w:space="0" w:color="C9C9C9" w:themeColor="accent3" w:themeTint="99"/>
+              <w:left w:val="single" w:sz="4" w:space="0" w:color="C9C9C9" w:themeColor="accent3" w:themeTint="99"/>
+              <w:bottom w:val="single" w:sz="4" w:space="0" w:color="C9C9C9" w:themeColor="accent3" w:themeTint="99"/>
+              <w:right w:val="single" w:sz="4" w:space="0" w:color="C9C9C9" w:themeColor="accent3" w:themeTint="99"/>
+            </w:tcBorders>
+          </w:tcPr>
+          <w:p>
+            <w:pPr>
+              <w:pStyle w:val="NoSpacing"/>
+            </w:pPr>
+            <w:r>
+              <w:t>Settings</w:t>
+            </w:r>
+          </w:p>
+        </w:tc>
+        <w:tc>
+          <w:tcPr>
+            <w:tcW w:w="7938" w:type="dxa"/>
+            <w:tcBorders>
+              <w:top w:val="single" w:sz="4" w:space="0" w:color="C9C9C9" w:themeColor="accent3" w:themeTint="99"/>
+              <w:left w:val="single" w:sz="4" w:space="0" w:color="C9C9C9" w:themeColor="accent3" w:themeTint="99"/>
+              <w:bottom w:val="single" w:sz="4" w:space="0" w:color="C9C9C9" w:themeColor="accent3" w:themeTint="99"/>
+              <w:right w:val="single" w:sz="4" w:space="0" w:color="C9C9C9" w:themeColor="accent3" w:themeTint="99"/>
+            </w:tcBorders>
+          </w:tcPr>
+          <w:p>
+            <w:pPr>
+              <w:pStyle w:val="NoSpacing"/>
+              <w:cnfStyle w:val="000000000000" w:firstRow="0" w:lastRow="0" w:firstColumn="0" w:lastColumn="0" w:oddVBand="0" w:evenVBand="0" w:oddHBand="0" w:evenHBand="0" w:firstRowFirstColumn="0" w:firstRowLastColumn="0" w:lastRowFirstColumn="0" w:lastRowLastColumn="0"/>
+            </w:pPr>
+            <w:r>
+              <w:t>Open settings dialog</w:t>
+            </w:r>
+          </w:p>
+        </w:tc>
+      </w:tr>
     </w:tbl>
     <w:p>
       <w:pPr>
@@ -1511,10 +1640,10 @@
           <w:lang w:val="en-US"/>
         </w:rPr>
         <w:drawing>
-          <wp:inline distT="0" distB="0" distL="0" distR="0" wp14:anchorId="43E3C911" wp14:editId="14A57A9A">
-            <wp:extent cx="1781175" cy="2352675"/>
-            <wp:effectExtent l="0" t="0" r="9525" b="9525"/>
-            <wp:docPr id="5" name="Picture 11"/>
+          <wp:inline distT="0" distB="0" distL="0" distR="0" wp14:anchorId="7745D2BF" wp14:editId="13B22D5F">
+            <wp:extent cx="2095500" cy="2562225"/>
+            <wp:effectExtent l="0" t="0" r="0" b="9525"/>
+            <wp:docPr id="1060810437" name="Picture 1"/>
             <wp:cNvGraphicFramePr>
               <a:graphicFrameLocks xmlns:a="http://schemas.openxmlformats.org/drawingml/2006/main" noChangeAspect="1"/>
             </wp:cNvGraphicFramePr>
@@ -1522,7 +1651,7 @@
               <a:graphicData uri="http://schemas.openxmlformats.org/drawingml/2006/picture">
                 <pic:pic xmlns:pic="http://schemas.openxmlformats.org/drawingml/2006/picture">
                   <pic:nvPicPr>
-                    <pic:cNvPr id="0" name="Picture 11"/>
+                    <pic:cNvPr id="0" name="Picture 1"/>
                     <pic:cNvPicPr>
                       <a:picLocks noChangeAspect="1" noChangeArrowheads="1"/>
                     </pic:cNvPicPr>
@@ -1543,7 +1672,7 @@
                   <pic:spPr bwMode="auto">
                     <a:xfrm>
                       <a:off x="0" y="0"/>
-                      <a:ext cx="1781175" cy="2352675"/>
+                      <a:ext cx="2095500" cy="2562225"/>
                     </a:xfrm>
                     <a:prstGeom prst="rect">
                       <a:avLst/>
@@ -1612,10 +1741,10 @@
           <w:noProof/>
         </w:rPr>
         <w:drawing>
-          <wp:inline distT="0" distB="0" distL="0" distR="0" wp14:anchorId="34E75C57" wp14:editId="2ACE452E">
+          <wp:inline distT="0" distB="0" distL="0" distR="0" wp14:anchorId="338DA04A" wp14:editId="5B4B0A34">
             <wp:extent cx="5295900" cy="4457700"/>
             <wp:effectExtent l="0" t="0" r="0" b="0"/>
-            <wp:docPr id="1038228607" name="Picture 1"/>
+            <wp:docPr id="896494788" name="Picture 1"/>
             <wp:cNvGraphicFramePr>
               <a:graphicFrameLocks xmlns:a="http://schemas.openxmlformats.org/drawingml/2006/main" noChangeAspect="1"/>
             </wp:cNvGraphicFramePr>
@@ -1623,7 +1752,7 @@
               <a:graphicData uri="http://schemas.openxmlformats.org/drawingml/2006/picture">
                 <pic:pic xmlns:pic="http://schemas.openxmlformats.org/drawingml/2006/picture">
                   <pic:nvPicPr>
-                    <pic:cNvPr id="1038228607" name=""/>
+                    <pic:cNvPr id="896494788" name=""/>
                     <pic:cNvPicPr/>
                   </pic:nvPicPr>
                   <pic:blipFill>
@@ -1656,8 +1785,8 @@
         <w:tblLook w:val="04A0" w:firstRow="1" w:lastRow="0" w:firstColumn="1" w:lastColumn="0" w:noHBand="0" w:noVBand="1"/>
       </w:tblPr>
       <w:tblGrid>
-        <w:gridCol w:w="2830"/>
-        <w:gridCol w:w="7938"/>
+        <w:gridCol w:w="2392"/>
+        <w:gridCol w:w="8398"/>
       </w:tblGrid>
       <w:tr>
         <w:trPr>
@@ -1735,13 +1864,8 @@
               <w:spacing w:after="0" w:line="240" w:lineRule="auto"/>
               <w:cnfStyle w:val="000000100000" w:firstRow="0" w:lastRow="0" w:firstColumn="0" w:lastColumn="0" w:oddVBand="0" w:evenVBand="0" w:oddHBand="1" w:evenHBand="0" w:firstRowFirstColumn="0" w:firstRowLastColumn="0" w:lastRowFirstColumn="0" w:lastRowLastColumn="0"/>
             </w:pPr>
-            <w:proofErr w:type="spellStart"/>
-            <w:r>
-              <w:t>AltTab</w:t>
-            </w:r>
-            <w:proofErr w:type="spellEnd"/>
-            <w:r>
-              <w:t xml:space="preserve"> settings file path.</w:t>
+            <w:r>
+              <w:t>AltTab settings file path.</w:t>
             </w:r>
           </w:p>
         </w:tc>
@@ -1803,15 +1927,7 @@
               <w:cnfStyle w:val="000000000000" w:firstRow="0" w:lastRow="0" w:firstColumn="0" w:lastColumn="0" w:oddVBand="0" w:evenVBand="0" w:oddHBand="0" w:evenHBand="0" w:firstRowFirstColumn="0" w:firstRowLastColumn="0" w:lastRowFirstColumn="0" w:lastRowLastColumn="0"/>
             </w:pPr>
             <w:r>
-              <w:t xml:space="preserve">      80 % would cause "files" to match "</w:t>
-            </w:r>
-            <w:proofErr w:type="spellStart"/>
-            <w:r>
-              <w:t>filas</w:t>
-            </w:r>
-            <w:proofErr w:type="spellEnd"/>
-            <w:r>
-              <w:t>" and so on ...</w:t>
+              <w:t xml:space="preserve">      80 % would cause "files" to match "filas" and so on ...</w:t>
             </w:r>
           </w:p>
           <w:p>
@@ -1837,19 +1953,11 @@
               <w:t xml:space="preserve">, </w:t>
             </w:r>
             <w:hyperlink r:id="rId14" w:history="1">
-              <w:proofErr w:type="spellStart"/>
               <w:r>
                 <w:rPr>
                   <w:rStyle w:val="Hyperlink"/>
                 </w:rPr>
-                <w:t>Levenshtein</w:t>
-              </w:r>
-              <w:proofErr w:type="spellEnd"/>
-              <w:r>
-                <w:rPr>
-                  <w:rStyle w:val="Hyperlink"/>
-                </w:rPr>
-                <w:t xml:space="preserve"> distance</w:t>
+                <w:t>Levenshtein distance</w:t>
               </w:r>
             </w:hyperlink>
           </w:p>
@@ -1892,11 +2000,9 @@
             <w:r>
               <w:t xml:space="preserve"> search uses approximate string-matching algorithm, this is significantly slow </w:t>
             </w:r>
-            <w:proofErr w:type="gramStart"/>
-            <w:r>
-              <w:t>compare</w:t>
-            </w:r>
-            <w:proofErr w:type="gramEnd"/>
+            <w:r>
+              <w:t>compared</w:t>
+            </w:r>
             <w:r>
               <w:t xml:space="preserve"> to native string search.</w:t>
             </w:r>
@@ -2063,31 +2169,7 @@
               <w:cnfStyle w:val="000000100000" w:firstRow="0" w:lastRow="0" w:firstColumn="0" w:lastColumn="0" w:oddVBand="0" w:evenVBand="0" w:oddHBand="1" w:evenHBand="0" w:firstRowFirstColumn="0" w:firstRowLastColumn="0" w:lastRowFirstColumn="0" w:lastRowLastColumn="0"/>
             </w:pPr>
             <w:r>
-              <w:t xml:space="preserve">If there are </w:t>
-            </w:r>
-            <w:proofErr w:type="gramStart"/>
-            <w:r>
-              <w:t>more</w:t>
-            </w:r>
-            <w:proofErr w:type="gramEnd"/>
-            <w:r>
-              <w:t xml:space="preserve"> number of processes which exceeds the </w:t>
-            </w:r>
-            <w:proofErr w:type="spellStart"/>
-            <w:r>
-              <w:t>WindowHeight</w:t>
-            </w:r>
-            <w:proofErr w:type="spellEnd"/>
-            <w:r>
-              <w:t xml:space="preserve"> to accommodate all the tasks, then resize the window to </w:t>
-            </w:r>
-            <w:proofErr w:type="spellStart"/>
-            <w:r>
-              <w:t>WindowHeight</w:t>
-            </w:r>
-            <w:proofErr w:type="spellEnd"/>
-            <w:r>
-              <w:t xml:space="preserve"> according scroll bar presence.</w:t>
+              <w:t>If there are more number of processes which exceeds the WindowHeight to accommodate all the tasks, then resize the window to WindowHeight according scroll bar presence.</w:t>
             </w:r>
           </w:p>
         </w:tc>
@@ -2392,14 +2474,13 @@
               <w:bottom w:val="single" w:sz="4" w:space="0" w:color="C9C9C9" w:themeColor="accent3" w:themeTint="99"/>
               <w:right w:val="single" w:sz="4" w:space="0" w:color="C9C9C9" w:themeColor="accent3" w:themeTint="99"/>
             </w:tcBorders>
-            <w:hideMark/>
-          </w:tcPr>
-          <w:p>
-            <w:pPr>
-              <w:spacing w:after="0" w:line="240" w:lineRule="auto"/>
-            </w:pPr>
-            <w:r>
-              <w:t>Show Column Header</w:t>
+          </w:tcPr>
+          <w:p>
+            <w:pPr>
+              <w:spacing w:after="0" w:line="240" w:lineRule="auto"/>
+            </w:pPr>
+            <w:r>
+              <w:t>Show Search String</w:t>
             </w:r>
           </w:p>
         </w:tc>
@@ -2412,7 +2493,6 @@
               <w:bottom w:val="single" w:sz="4" w:space="0" w:color="C9C9C9" w:themeColor="accent3" w:themeTint="99"/>
               <w:right w:val="single" w:sz="4" w:space="0" w:color="C9C9C9" w:themeColor="accent3" w:themeTint="99"/>
             </w:tcBorders>
-            <w:hideMark/>
           </w:tcPr>
           <w:p>
             <w:pPr>
@@ -2420,23 +2500,7 @@
               <w:cnfStyle w:val="000000000000" w:firstRow="0" w:lastRow="0" w:firstColumn="0" w:lastColumn="0" w:oddVBand="0" w:evenVBand="0" w:oddHBand="0" w:evenHBand="0" w:firstRowFirstColumn="0" w:firstRowLastColumn="0" w:lastRowFirstColumn="0" w:lastRowLastColumn="0"/>
             </w:pPr>
             <w:r>
-              <w:t xml:space="preserve">Show column header for </w:t>
-            </w:r>
-            <w:proofErr w:type="spellStart"/>
-            <w:r>
-              <w:t>listview</w:t>
-            </w:r>
-            <w:proofErr w:type="spellEnd"/>
-            <w:r>
-              <w:t xml:space="preserve"> in </w:t>
-            </w:r>
-            <w:proofErr w:type="spellStart"/>
-            <w:r>
-              <w:t>AltTab</w:t>
-            </w:r>
-            <w:proofErr w:type="spellEnd"/>
-            <w:r>
-              <w:t xml:space="preserve"> window.</w:t>
+              <w:t>Show search string control in AltTab window.</w:t>
             </w:r>
           </w:p>
         </w:tc>
@@ -2462,6 +2526,50 @@
               <w:spacing w:after="0" w:line="240" w:lineRule="auto"/>
             </w:pPr>
             <w:r>
+              <w:t>Show Column Header</w:t>
+            </w:r>
+          </w:p>
+        </w:tc>
+        <w:tc>
+          <w:tcPr>
+            <w:tcW w:w="7938" w:type="dxa"/>
+            <w:tcBorders>
+              <w:top w:val="single" w:sz="4" w:space="0" w:color="C9C9C9" w:themeColor="accent3" w:themeTint="99"/>
+              <w:left w:val="single" w:sz="4" w:space="0" w:color="C9C9C9" w:themeColor="accent3" w:themeTint="99"/>
+              <w:bottom w:val="single" w:sz="4" w:space="0" w:color="C9C9C9" w:themeColor="accent3" w:themeTint="99"/>
+              <w:right w:val="single" w:sz="4" w:space="0" w:color="C9C9C9" w:themeColor="accent3" w:themeTint="99"/>
+            </w:tcBorders>
+            <w:hideMark/>
+          </w:tcPr>
+          <w:p>
+            <w:pPr>
+              <w:spacing w:after="0" w:line="240" w:lineRule="auto"/>
+              <w:cnfStyle w:val="000000100000" w:firstRow="0" w:lastRow="0" w:firstColumn="0" w:lastColumn="0" w:oddVBand="0" w:evenVBand="0" w:oddHBand="1" w:evenHBand="0" w:firstRowFirstColumn="0" w:firstRowLastColumn="0" w:lastRowFirstColumn="0" w:lastRowLastColumn="0"/>
+            </w:pPr>
+            <w:r>
+              <w:t>Show column header for listview in AltTab window.</w:t>
+            </w:r>
+          </w:p>
+        </w:tc>
+      </w:tr>
+      <w:tr>
+        <w:tc>
+          <w:tcPr>
+            <w:cnfStyle w:val="001000000000" w:firstRow="0" w:lastRow="0" w:firstColumn="1" w:lastColumn="0" w:oddVBand="0" w:evenVBand="0" w:oddHBand="0" w:evenHBand="0" w:firstRowFirstColumn="0" w:firstRowLastColumn="0" w:lastRowFirstColumn="0" w:lastRowLastColumn="0"/>
+            <w:tcW w:w="2830" w:type="dxa"/>
+            <w:tcBorders>
+              <w:top w:val="single" w:sz="4" w:space="0" w:color="C9C9C9" w:themeColor="accent3" w:themeTint="99"/>
+              <w:left w:val="single" w:sz="4" w:space="0" w:color="C9C9C9" w:themeColor="accent3" w:themeTint="99"/>
+              <w:bottom w:val="single" w:sz="4" w:space="0" w:color="C9C9C9" w:themeColor="accent3" w:themeTint="99"/>
+              <w:right w:val="single" w:sz="4" w:space="0" w:color="C9C9C9" w:themeColor="accent3" w:themeTint="99"/>
+            </w:tcBorders>
+            <w:hideMark/>
+          </w:tcPr>
+          <w:p>
+            <w:pPr>
+              <w:spacing w:after="0" w:line="240" w:lineRule="auto"/>
+            </w:pPr>
+            <w:r>
               <w:t>Show Column Process Name</w:t>
             </w:r>
           </w:p>
@@ -2480,26 +2588,61 @@
           <w:p>
             <w:pPr>
               <w:spacing w:after="0" w:line="240" w:lineRule="auto"/>
+              <w:cnfStyle w:val="000000000000" w:firstRow="0" w:lastRow="0" w:firstColumn="0" w:lastColumn="0" w:oddVBand="0" w:evenVBand="0" w:oddHBand="0" w:evenHBand="0" w:firstRowFirstColumn="0" w:firstRowLastColumn="0" w:lastRowFirstColumn="0" w:lastRowLastColumn="0"/>
+            </w:pPr>
+            <w:r>
+              <w:t>Add the process name column to listview in AltTab window.</w:t>
+            </w:r>
+          </w:p>
+        </w:tc>
+      </w:tr>
+      <w:tr>
+        <w:trPr>
+          <w:cnfStyle w:val="000000100000" w:firstRow="0" w:lastRow="0" w:firstColumn="0" w:lastColumn="0" w:oddVBand="0" w:evenVBand="0" w:oddHBand="1" w:evenHBand="0" w:firstRowFirstColumn="0" w:firstRowLastColumn="0" w:lastRowFirstColumn="0" w:lastRowLastColumn="0"/>
+        </w:trPr>
+        <w:tc>
+          <w:tcPr>
+            <w:cnfStyle w:val="001000000000" w:firstRow="0" w:lastRow="0" w:firstColumn="1" w:lastColumn="0" w:oddVBand="0" w:evenVBand="0" w:oddHBand="0" w:evenHBand="0" w:firstRowFirstColumn="0" w:firstRowLastColumn="0" w:lastRowFirstColumn="0" w:lastRowLastColumn="0"/>
+            <w:tcW w:w="2830" w:type="dxa"/>
+            <w:tcBorders>
+              <w:top w:val="single" w:sz="4" w:space="0" w:color="C9C9C9" w:themeColor="accent3" w:themeTint="99"/>
+              <w:left w:val="single" w:sz="4" w:space="0" w:color="C9C9C9" w:themeColor="accent3" w:themeTint="99"/>
+              <w:bottom w:val="single" w:sz="4" w:space="0" w:color="C9C9C9" w:themeColor="accent3" w:themeTint="99"/>
+              <w:right w:val="single" w:sz="4" w:space="0" w:color="C9C9C9" w:themeColor="accent3" w:themeTint="99"/>
+            </w:tcBorders>
+          </w:tcPr>
+          <w:p>
+            <w:pPr>
+              <w:spacing w:after="0" w:line="240" w:lineRule="auto"/>
+            </w:pPr>
+            <w:r>
+              <w:t>Alt+Ctrl+Tab Hotkey</w:t>
+            </w:r>
+          </w:p>
+        </w:tc>
+        <w:tc>
+          <w:tcPr>
+            <w:tcW w:w="7938" w:type="dxa"/>
+            <w:tcBorders>
+              <w:top w:val="single" w:sz="4" w:space="0" w:color="C9C9C9" w:themeColor="accent3" w:themeTint="99"/>
+              <w:left w:val="single" w:sz="4" w:space="0" w:color="C9C9C9" w:themeColor="accent3" w:themeTint="99"/>
+              <w:bottom w:val="single" w:sz="4" w:space="0" w:color="C9C9C9" w:themeColor="accent3" w:themeTint="99"/>
+              <w:right w:val="single" w:sz="4" w:space="0" w:color="C9C9C9" w:themeColor="accent3" w:themeTint="99"/>
+            </w:tcBorders>
+          </w:tcPr>
+          <w:p>
+            <w:pPr>
+              <w:spacing w:after="0" w:line="240" w:lineRule="auto"/>
               <w:cnfStyle w:val="000000100000" w:firstRow="0" w:lastRow="0" w:firstColumn="0" w:lastColumn="0" w:oddVBand="0" w:evenVBand="0" w:oddHBand="1" w:evenHBand="0" w:firstRowFirstColumn="0" w:firstRowLastColumn="0" w:lastRowFirstColumn="0" w:lastRowLastColumn="0"/>
             </w:pPr>
             <w:r>
-              <w:t xml:space="preserve">Add the process name column to </w:t>
-            </w:r>
-            <w:proofErr w:type="spellStart"/>
-            <w:r>
-              <w:t>listview</w:t>
-            </w:r>
-            <w:proofErr w:type="spellEnd"/>
-            <w:r>
-              <w:t xml:space="preserve"> in </w:t>
-            </w:r>
-            <w:proofErr w:type="spellStart"/>
-            <w:r>
-              <w:t>AltTab</w:t>
-            </w:r>
-            <w:proofErr w:type="spellEnd"/>
-            <w:r>
-              <w:t xml:space="preserve"> window.</w:t>
+              <w:t xml:space="preserve">Enable/disable Alt+Ctrl+Tab </w:t>
+            </w:r>
+            <w:r>
+              <w:t>hotkey</w:t>
+            </w:r>
+            <w:r>
+              <w:t>, which displays AltTab window and remains open even Alt key is released</w:t>
             </w:r>
           </w:p>
         </w:tc>
@@ -2583,21 +2726,7 @@
               <w:rPr>
                 <w:b/>
               </w:rPr>
-              <w:t xml:space="preserve">\ </w:t>
-            </w:r>
-            <w:proofErr w:type="gramStart"/>
-            <w:r>
-              <w:rPr>
-                <w:b/>
-              </w:rPr>
-              <w:t>/ :</w:t>
-            </w:r>
-            <w:proofErr w:type="gramEnd"/>
-            <w:r>
-              <w:rPr>
-                <w:b/>
-              </w:rPr>
-              <w:t xml:space="preserve"> * ? " &lt; &gt; |</w:t>
+              <w:t>\ / : * ? " &lt; &gt; |</w:t>
             </w:r>
           </w:p>
           <w:p>
@@ -2608,6 +2737,7 @@
                 <w:color w:val="FF0000"/>
               </w:rPr>
             </w:pPr>
+            <w:bookmarkStart w:id="5" w:name="_Hlk161561271"/>
             <w:r>
               <w:rPr>
                 <w:b/>
@@ -2632,6 +2762,12 @@
               </w:rPr>
               <w:t>iexplore.exe/</w:t>
             </w:r>
+            <w:r>
+              <w:rPr>
+                <w:color w:val="FF0000"/>
+              </w:rPr>
+              <w:t>msedge.ese/</w:t>
+            </w:r>
           </w:p>
           <w:p>
             <w:pPr>
@@ -2647,9 +2783,11 @@
               </w:rPr>
               <w:t>chrome.exe/firefox.exe</w:t>
             </w:r>
+            <w:bookmarkStart w:id="6" w:name="_Hlk161560529"/>
             <w:r>
               <w:t>|</w:t>
             </w:r>
+            <w:bookmarkEnd w:id="6"/>
             <w:r>
               <w:rPr>
                 <w:color w:val="00B050"/>
@@ -2668,6 +2806,16 @@
               </w:rPr>
               <w:t>xplorer2.exe/xplorer2_64.exe</w:t>
             </w:r>
+            <w:r>
+              <w:t>|</w:t>
+            </w:r>
+            <w:r>
+              <w:rPr>
+                <w:color w:val="ED7D31" w:themeColor="accent2"/>
+              </w:rPr>
+              <w:t>cmd.exe/WindowsTerminal.exe/conemu.exe/conemu64.exe</w:t>
+            </w:r>
+            <w:bookmarkEnd w:id="5"/>
           </w:p>
         </w:tc>
       </w:tr>
@@ -2713,15 +2861,7 @@
               <w:cnfStyle w:val="000000100000" w:firstRow="0" w:lastRow="0" w:firstColumn="0" w:lastColumn="0" w:oddVBand="0" w:evenVBand="0" w:oddHBand="1" w:evenHBand="0" w:firstRowFirstColumn="0" w:firstRowLastColumn="0" w:lastRowFirstColumn="0" w:lastRowLastColumn="0"/>
             </w:pPr>
             <w:r>
-              <w:t xml:space="preserve">Given process names are excluded in </w:t>
-            </w:r>
-            <w:proofErr w:type="spellStart"/>
-            <w:r>
-              <w:t>AltTab</w:t>
-            </w:r>
-            <w:proofErr w:type="spellEnd"/>
-            <w:r>
-              <w:t xml:space="preserve"> window</w:t>
+              <w:t>Given process names are excluded in AltTab window</w:t>
             </w:r>
           </w:p>
         </w:tc>
@@ -2766,6 +2906,81 @@
             </w:pPr>
             <w:r>
               <w:t>Reset settings to default settings.</w:t>
+            </w:r>
+          </w:p>
+        </w:tc>
+      </w:tr>
+      <w:tr>
+        <w:trPr>
+          <w:cnfStyle w:val="000000100000" w:firstRow="0" w:lastRow="0" w:firstColumn="0" w:lastColumn="0" w:oddVBand="0" w:evenVBand="0" w:oddHBand="1" w:evenHBand="0" w:firstRowFirstColumn="0" w:firstRowLastColumn="0" w:lastRowFirstColumn="0" w:lastRowLastColumn="0"/>
+        </w:trPr>
+        <w:tc>
+          <w:tcPr>
+            <w:cnfStyle w:val="001000000000" w:firstRow="0" w:lastRow="0" w:firstColumn="1" w:lastColumn="0" w:oddVBand="0" w:evenVBand="0" w:oddHBand="0" w:evenHBand="0" w:firstRowFirstColumn="0" w:firstRowLastColumn="0" w:lastRowFirstColumn="0" w:lastRowLastColumn="0"/>
+            <w:tcW w:w="2830" w:type="dxa"/>
+            <w:tcBorders>
+              <w:top w:val="single" w:sz="4" w:space="0" w:color="C9C9C9" w:themeColor="accent3" w:themeTint="99"/>
+              <w:left w:val="single" w:sz="4" w:space="0" w:color="C9C9C9" w:themeColor="accent3" w:themeTint="99"/>
+              <w:bottom w:val="single" w:sz="4" w:space="0" w:color="C9C9C9" w:themeColor="accent3" w:themeTint="99"/>
+              <w:right w:val="single" w:sz="4" w:space="0" w:color="C9C9C9" w:themeColor="accent3" w:themeTint="99"/>
+            </w:tcBorders>
+          </w:tcPr>
+          <w:p>
+            <w:pPr>
+              <w:spacing w:after="0" w:line="240" w:lineRule="auto"/>
+            </w:pPr>
+            <w:r>
+              <w:t>Reload</w:t>
+            </w:r>
+          </w:p>
+        </w:tc>
+        <w:tc>
+          <w:tcPr>
+            <w:tcW w:w="7938" w:type="dxa"/>
+            <w:tcBorders>
+              <w:top w:val="single" w:sz="4" w:space="0" w:color="C9C9C9" w:themeColor="accent3" w:themeTint="99"/>
+              <w:left w:val="single" w:sz="4" w:space="0" w:color="C9C9C9" w:themeColor="accent3" w:themeTint="99"/>
+              <w:bottom w:val="single" w:sz="4" w:space="0" w:color="C9C9C9" w:themeColor="accent3" w:themeTint="99"/>
+              <w:right w:val="single" w:sz="4" w:space="0" w:color="C9C9C9" w:themeColor="accent3" w:themeTint="99"/>
+            </w:tcBorders>
+          </w:tcPr>
+          <w:p>
+            <w:pPr>
+              <w:spacing w:after="0" w:line="240" w:lineRule="auto"/>
+              <w:cnfStyle w:val="000000100000" w:firstRow="0" w:lastRow="0" w:firstColumn="0" w:lastColumn="0" w:oddVBand="0" w:evenVBand="0" w:oddHBand="1" w:evenHBand="0" w:firstRowFirstColumn="0" w:firstRowLastColumn="0" w:lastRowFirstColumn="0" w:lastRowLastColumn="0"/>
+            </w:pPr>
+            <w:r>
+              <w:t>Reload settings from AltTabSettings.ini file.</w:t>
+            </w:r>
+          </w:p>
+          <w:p>
+            <w:pPr>
+              <w:spacing w:after="0" w:line="240" w:lineRule="auto"/>
+              <w:cnfStyle w:val="000000100000" w:firstRow="0" w:lastRow="0" w:firstColumn="0" w:lastColumn="0" w:oddVBand="0" w:evenVBand="0" w:oddHBand="1" w:evenHBand="0" w:firstRowFirstColumn="0" w:firstRowLastColumn="0" w:lastRowFirstColumn="0" w:lastRowLastColumn="0"/>
+            </w:pPr>
+            <w:r>
+              <w:t>Use this button if you have modified the settings in the INI file</w:t>
+            </w:r>
+            <w:r>
+              <w:t xml:space="preserve"> </w:t>
+            </w:r>
+            <w:r>
+              <w:t>manually and want to reload it without restarting the application.</w:t>
+            </w:r>
+          </w:p>
+          <w:p>
+            <w:pPr>
+              <w:spacing w:after="0" w:line="240" w:lineRule="auto"/>
+              <w:cnfStyle w:val="000000100000" w:firstRow="0" w:lastRow="0" w:firstColumn="0" w:lastColumn="0" w:oddVBand="0" w:evenVBand="0" w:oddHBand="1" w:evenHBand="0" w:firstRowFirstColumn="0" w:firstRowLastColumn="0" w:lastRowFirstColumn="0" w:lastRowLastColumn="0"/>
+            </w:pPr>
+            <w:r>
+              <w:t xml:space="preserve">Alternative method: AltTab TrayMenu </w:t>
+            </w:r>
+            <w:r>
+              <w:sym w:font="Wingdings" w:char="F0E0"/>
+            </w:r>
+            <w:r>
+              <w:t xml:space="preserve"> Reload AltTabSettings.ini</w:t>
             </w:r>
           </w:p>
         </w:tc>
@@ -3223,7 +3438,7 @@
     <w:lsdException w:name="Revision" w:semiHidden="1"/>
     <w:lsdException w:name="List Paragraph" w:uiPriority="34" w:qFormat="1"/>
     <w:lsdException w:name="Quote" w:uiPriority="29" w:qFormat="1"/>
-    <w:lsdException w:name="Intense Quote" w:uiPriority="30" w:qFormat="1"/>
+    <w:lsdException w:name="Intense Quote" w:qFormat="1"/>
     <w:lsdException w:name="Medium List 2 Accent 1" w:uiPriority="66"/>
     <w:lsdException w:name="Medium Grid 1 Accent 1" w:uiPriority="67"/>
     <w:lsdException w:name="Medium Grid 2 Accent 1" w:uiPriority="68"/>
@@ -3470,6 +3685,29 @@
       <w:color w:val="2E74B5" w:themeColor="accent1" w:themeShade="BF"/>
       <w:sz w:val="26"/>
       <w:szCs w:val="26"/>
+    </w:rPr>
+  </w:style>
+  <w:style w:type="paragraph" w:styleId="Heading7">
+    <w:name w:val="heading 7"/>
+    <w:basedOn w:val="Normal"/>
+    <w:next w:val="Normal"/>
+    <w:link w:val="Heading7Char"/>
+    <w:uiPriority w:val="9"/>
+    <w:semiHidden/>
+    <w:unhideWhenUsed/>
+    <w:qFormat/>
+    <w:rsid w:val="00823076"/>
+    <w:pPr>
+      <w:keepNext/>
+      <w:keepLines/>
+      <w:spacing w:before="40" w:after="0"/>
+      <w:outlineLvl w:val="6"/>
+    </w:pPr>
+    <w:rPr>
+      <w:rFonts w:asciiTheme="majorHAnsi" w:eastAsiaTheme="majorEastAsia" w:hAnsiTheme="majorHAnsi" w:cstheme="majorBidi"/>
+      <w:i/>
+      <w:iCs/>
+      <w:color w:val="1F4D78" w:themeColor="accent1" w:themeShade="7F"/>
     </w:rPr>
   </w:style>
   <w:style w:type="character" w:default="1" w:styleId="DefaultParagraphFont">
@@ -3792,6 +4030,64 @@
       </w:tcPr>
     </w:tblStylePr>
   </w:style>
+  <w:style w:type="paragraph" w:styleId="IntenseQuote">
+    <w:name w:val="Intense Quote"/>
+    <w:basedOn w:val="Normal"/>
+    <w:next w:val="Normal"/>
+    <w:link w:val="IntenseQuoteChar"/>
+    <w:uiPriority w:val="99"/>
+    <w:qFormat/>
+    <w:rsid w:val="00107556"/>
+    <w:pPr>
+      <w:autoSpaceDE w:val="0"/>
+      <w:autoSpaceDN w:val="0"/>
+      <w:adjustRightInd w:val="0"/>
+      <w:spacing w:after="0" w:line="240" w:lineRule="auto"/>
+      <w:ind w:left="360" w:right="360"/>
+    </w:pPr>
+    <w:rPr>
+      <w:rFonts w:ascii="Arial" w:hAnsi="Arial" w:cs="Arial"/>
+      <w:b/>
+      <w:bCs/>
+      <w:i/>
+      <w:iCs/>
+      <w:sz w:val="24"/>
+      <w:szCs w:val="24"/>
+      <w:lang w:val="x-none"/>
+    </w:rPr>
+  </w:style>
+  <w:style w:type="character" w:customStyle="1" w:styleId="IntenseQuoteChar">
+    <w:name w:val="Intense Quote Char"/>
+    <w:basedOn w:val="DefaultParagraphFont"/>
+    <w:link w:val="IntenseQuote"/>
+    <w:uiPriority w:val="99"/>
+    <w:rsid w:val="00107556"/>
+    <w:rPr>
+      <w:rFonts w:ascii="Arial" w:hAnsi="Arial" w:cs="Arial"/>
+      <w:b/>
+      <w:bCs/>
+      <w:i/>
+      <w:iCs/>
+      <w:sz w:val="24"/>
+      <w:szCs w:val="24"/>
+      <w:lang w:val="x-none"/>
+    </w:rPr>
+  </w:style>
+  <w:style w:type="character" w:customStyle="1" w:styleId="Heading7Char">
+    <w:name w:val="Heading 7 Char"/>
+    <w:basedOn w:val="DefaultParagraphFont"/>
+    <w:link w:val="Heading7"/>
+    <w:uiPriority w:val="99"/>
+    <w:rsid w:val="00823076"/>
+    <w:rPr>
+      <w:rFonts w:asciiTheme="majorHAnsi" w:eastAsiaTheme="majorEastAsia" w:hAnsiTheme="majorHAnsi" w:cstheme="majorBidi"/>
+      <w:i/>
+      <w:iCs/>
+      <w:color w:val="1F4D78" w:themeColor="accent1" w:themeShade="7F"/>
+      <w:sz w:val="22"/>
+      <w:szCs w:val="22"/>
+    </w:rPr>
+  </w:style>
 </w:styles>
 </file>
 

</xml_diff>

<commit_message>
- Update help docs and other.
</commit_message>
<xml_diff>
--- a/Help.docx
+++ b/Help.docx
@@ -1,6 +1,6 @@
 
 <file path=word/document.xml><?xml version="1.0" encoding="utf-8"?>
-<w:document xmlns:wpc="http://schemas.microsoft.com/office/word/2010/wordprocessingCanvas" xmlns:cx="http://schemas.microsoft.com/office/drawing/2014/chartex" xmlns:cx1="http://schemas.microsoft.com/office/drawing/2015/9/8/chartex" xmlns:cx2="http://schemas.microsoft.com/office/drawing/2015/10/21/chartex" xmlns:cx3="http://schemas.microsoft.com/office/drawing/2016/5/9/chartex" xmlns:cx4="http://schemas.microsoft.com/office/drawing/2016/5/10/chartex" xmlns:cx5="http://schemas.microsoft.com/office/drawing/2016/5/11/chartex" xmlns:cx6="http://schemas.microsoft.com/office/drawing/2016/5/12/chartex" xmlns:cx7="http://schemas.microsoft.com/office/drawing/2016/5/13/chartex" xmlns:cx8="http://schemas.microsoft.com/office/drawing/2016/5/14/chartex" xmlns:mc="http://schemas.openxmlformats.org/markup-compatibility/2006" xmlns:aink="http://schemas.microsoft.com/office/drawing/2016/ink" xmlns:am3d="http://schemas.microsoft.com/office/drawing/2017/model3d" xmlns:o="urn:schemas-microsoft-com:office:office" xmlns:oel="http://schemas.microsoft.com/office/2019/extlst" xmlns:r="http://schemas.openxmlformats.org/officeDocument/2006/relationships" xmlns:m="http://schemas.openxmlformats.org/officeDocument/2006/math" xmlns:v="urn:schemas-microsoft-com:vml" xmlns:wp14="http://schemas.microsoft.com/office/word/2010/wordprocessingDrawing" xmlns:wp="http://schemas.openxmlformats.org/drawingml/2006/wordprocessingDrawing" xmlns:w10="urn:schemas-microsoft-com:office:word" xmlns:w="http://schemas.openxmlformats.org/wordprocessingml/2006/main" xmlns:w14="http://schemas.microsoft.com/office/word/2010/wordml" xmlns:w15="http://schemas.microsoft.com/office/word/2012/wordml" xmlns:w16cex="http://schemas.microsoft.com/office/word/2018/wordml/cex" xmlns:w16cid="http://schemas.microsoft.com/office/word/2016/wordml/cid" xmlns:w16="http://schemas.microsoft.com/office/word/2018/wordml" xmlns:w16sdtdh="http://schemas.microsoft.com/office/word/2020/wordml/sdtdatahash" xmlns:w16se="http://schemas.microsoft.com/office/word/2015/wordml/symex" xmlns:wpg="http://schemas.microsoft.com/office/word/2010/wordprocessingGroup" xmlns:wpi="http://schemas.microsoft.com/office/word/2010/wordprocessingInk" xmlns:wne="http://schemas.microsoft.com/office/word/2006/wordml" xmlns:wps="http://schemas.microsoft.com/office/word/2010/wordprocessingShape" mc:Ignorable="w14 w15 w16se w16cid w16 w16cex w16sdtdh wp14">
+<w:document xmlns:wpc="http://schemas.microsoft.com/office/word/2010/wordprocessingCanvas" xmlns:cx="http://schemas.microsoft.com/office/drawing/2014/chartex" xmlns:cx1="http://schemas.microsoft.com/office/drawing/2015/9/8/chartex" xmlns:cx2="http://schemas.microsoft.com/office/drawing/2015/10/21/chartex" xmlns:cx3="http://schemas.microsoft.com/office/drawing/2016/5/9/chartex" xmlns:cx4="http://schemas.microsoft.com/office/drawing/2016/5/10/chartex" xmlns:cx5="http://schemas.microsoft.com/office/drawing/2016/5/11/chartex" xmlns:cx6="http://schemas.microsoft.com/office/drawing/2016/5/12/chartex" xmlns:cx7="http://schemas.microsoft.com/office/drawing/2016/5/13/chartex" xmlns:cx8="http://schemas.microsoft.com/office/drawing/2016/5/14/chartex" xmlns:mc="http://schemas.openxmlformats.org/markup-compatibility/2006" xmlns:aink="http://schemas.microsoft.com/office/drawing/2016/ink" xmlns:am3d="http://schemas.microsoft.com/office/drawing/2017/model3d" xmlns:o="urn:schemas-microsoft-com:office:office" xmlns:oel="http://schemas.microsoft.com/office/2019/extlst" xmlns:r="http://schemas.openxmlformats.org/officeDocument/2006/relationships" xmlns:m="http://schemas.openxmlformats.org/officeDocument/2006/math" xmlns:v="urn:schemas-microsoft-com:vml" xmlns:wp14="http://schemas.microsoft.com/office/word/2010/wordprocessingDrawing" xmlns:wp="http://schemas.openxmlformats.org/drawingml/2006/wordprocessingDrawing" xmlns:w10="urn:schemas-microsoft-com:office:word" xmlns:w="http://schemas.openxmlformats.org/wordprocessingml/2006/main" xmlns:w14="http://schemas.microsoft.com/office/word/2010/wordml" xmlns:w15="http://schemas.microsoft.com/office/word/2012/wordml" xmlns:w16cex="http://schemas.microsoft.com/office/word/2018/wordml/cex" xmlns:w16cid="http://schemas.microsoft.com/office/word/2016/wordml/cid" xmlns:w16="http://schemas.microsoft.com/office/word/2018/wordml" xmlns:w16du="http://schemas.microsoft.com/office/word/2023/wordml/word16du" xmlns:w16sdtdh="http://schemas.microsoft.com/office/word/2020/wordml/sdtdatahash" xmlns:w16sdtfl="http://schemas.microsoft.com/office/word/2024/wordml/sdtformatlock" xmlns:w16se="http://schemas.microsoft.com/office/word/2015/wordml/symex" xmlns:wpg="http://schemas.microsoft.com/office/word/2010/wordprocessingGroup" xmlns:wpi="http://schemas.microsoft.com/office/word/2010/wordprocessingInk" xmlns:wne="http://schemas.microsoft.com/office/word/2006/wordml" xmlns:wps="http://schemas.microsoft.com/office/word/2010/wordprocessingShape" mc:Ignorable="w14 w15 w16se w16cid w16 w16cex w16sdtdh w16sdtfl w16du wp14">
   <w:body>
     <w:p>
       <w:pPr>
@@ -1124,13 +1124,14 @@
       <w:r>
         <w:rPr>
           <w:noProof/>
-          <w:lang w:val="en-US"/>
+          <w:sz w:val="24"/>
+          <w:szCs w:val="24"/>
         </w:rPr>
         <w:drawing>
-          <wp:inline distT="0" distB="0" distL="0" distR="0" wp14:anchorId="290D1AE5" wp14:editId="76CD7A8F">
-            <wp:extent cx="1981200" cy="1933575"/>
-            <wp:effectExtent l="0" t="0" r="0" b="9525"/>
-            <wp:docPr id="4" name="Picture 2"/>
+          <wp:inline distT="0" distB="0" distL="0" distR="0" wp14:anchorId="30E87FEC" wp14:editId="16C4A0F0">
+            <wp:extent cx="2066925" cy="1990725"/>
+            <wp:effectExtent l="0" t="0" r="9525" b="9525"/>
+            <wp:docPr id="1528059001" name="Picture 4"/>
             <wp:cNvGraphicFramePr>
               <a:graphicFrameLocks xmlns:a="http://schemas.openxmlformats.org/drawingml/2006/main" noChangeAspect="1"/>
             </wp:cNvGraphicFramePr>
@@ -1138,7 +1139,7 @@
               <a:graphicData uri="http://schemas.openxmlformats.org/drawingml/2006/picture">
                 <pic:pic xmlns:pic="http://schemas.openxmlformats.org/drawingml/2006/picture">
                   <pic:nvPicPr>
-                    <pic:cNvPr id="0" name="Picture 2"/>
+                    <pic:cNvPr id="0" name="Picture 9"/>
                     <pic:cNvPicPr>
                       <a:picLocks noChangeAspect="1" noChangeArrowheads="1"/>
                     </pic:cNvPicPr>
@@ -1159,7 +1160,7 @@
                   <pic:spPr bwMode="auto">
                     <a:xfrm>
                       <a:off x="0" y="0"/>
-                      <a:ext cx="1981200" cy="1933575"/>
+                      <a:ext cx="2066925" cy="1990725"/>
                     </a:xfrm>
                     <a:prstGeom prst="rect">
                       <a:avLst/>
@@ -1201,6 +1202,7 @@
             <w:pPr>
               <w:pStyle w:val="NoSpacing"/>
             </w:pPr>
+            <w:bookmarkStart w:id="3" w:name="_Hlk199774977"/>
             <w:r>
               <w:t>Menu</w:t>
             </w:r>
@@ -1241,8 +1243,8 @@
             <w:pPr>
               <w:pStyle w:val="NoSpacing"/>
             </w:pPr>
-            <w:bookmarkStart w:id="3" w:name="_Hlk161560116"/>
-            <w:bookmarkStart w:id="4" w:name="_Hlk161560080"/>
+            <w:bookmarkStart w:id="4" w:name="_Hlk161560116"/>
+            <w:bookmarkStart w:id="5" w:name="_Hlk161560080"/>
             <w:r>
               <w:t>Close</w:t>
             </w:r>
@@ -1269,7 +1271,7 @@
           </w:p>
         </w:tc>
       </w:tr>
-      <w:bookmarkEnd w:id="3"/>
+      <w:bookmarkEnd w:id="4"/>
       <w:tr>
         <w:tc>
           <w:tcPr>
@@ -1411,7 +1413,7 @@
           </w:p>
         </w:tc>
       </w:tr>
-      <w:bookmarkEnd w:id="4"/>
+      <w:bookmarkEnd w:id="5"/>
       <w:tr>
         <w:trPr>
           <w:cnfStyle w:val="000000100000" w:firstRow="0" w:lastRow="0" w:firstColumn="0" w:lastColumn="0" w:oddVBand="0" w:evenVBand="0" w:oddHBand="1" w:evenHBand="0" w:firstRowFirstColumn="0" w:firstRowLastColumn="0" w:lastRowFirstColumn="0" w:lastRowLastColumn="0"/>
@@ -1606,6 +1608,7 @@
           </w:p>
         </w:tc>
       </w:tr>
+      <w:bookmarkEnd w:id="3"/>
     </w:tbl>
     <w:p>
       <w:pPr>
@@ -1640,10 +1643,10 @@
           <w:lang w:val="en-US"/>
         </w:rPr>
         <w:drawing>
-          <wp:inline distT="0" distB="0" distL="0" distR="0" wp14:anchorId="7745D2BF" wp14:editId="13B22D5F">
-            <wp:extent cx="2095500" cy="2562225"/>
-            <wp:effectExtent l="0" t="0" r="0" b="9525"/>
-            <wp:docPr id="1060810437" name="Picture 1"/>
+          <wp:inline distT="0" distB="0" distL="0" distR="0" wp14:anchorId="5F43AD59" wp14:editId="4F31898D">
+            <wp:extent cx="2181225" cy="2828925"/>
+            <wp:effectExtent l="0" t="0" r="9525" b="9525"/>
+            <wp:docPr id="2013303970" name="Picture 3"/>
             <wp:cNvGraphicFramePr>
               <a:graphicFrameLocks xmlns:a="http://schemas.openxmlformats.org/drawingml/2006/main" noChangeAspect="1"/>
             </wp:cNvGraphicFramePr>
@@ -1651,7 +1654,7 @@
               <a:graphicData uri="http://schemas.openxmlformats.org/drawingml/2006/picture">
                 <pic:pic xmlns:pic="http://schemas.openxmlformats.org/drawingml/2006/picture">
                   <pic:nvPicPr>
-                    <pic:cNvPr id="0" name="Picture 1"/>
+                    <pic:cNvPr id="0" name="Picture 8"/>
                     <pic:cNvPicPr>
                       <a:picLocks noChangeAspect="1" noChangeArrowheads="1"/>
                     </pic:cNvPicPr>
@@ -1672,7 +1675,7 @@
                   <pic:spPr bwMode="auto">
                     <a:xfrm>
                       <a:off x="0" y="0"/>
-                      <a:ext cx="2095500" cy="2562225"/>
+                      <a:ext cx="2181225" cy="2828925"/>
                     </a:xfrm>
                     <a:prstGeom prst="rect">
                       <a:avLst/>
@@ -1689,6 +1692,576 @@
         </w:drawing>
       </w:r>
     </w:p>
+    <w:tbl>
+      <w:tblPr>
+        <w:tblStyle w:val="GridTable4-Accent3"/>
+        <w:tblW w:w="10768" w:type="dxa"/>
+        <w:tblInd w:w="0" w:type="dxa"/>
+        <w:tblLook w:val="04A0" w:firstRow="1" w:lastRow="0" w:firstColumn="1" w:lastColumn="0" w:noHBand="0" w:noVBand="1"/>
+      </w:tblPr>
+      <w:tblGrid>
+        <w:gridCol w:w="2830"/>
+        <w:gridCol w:w="7938"/>
+      </w:tblGrid>
+      <w:tr>
+        <w:trPr>
+          <w:cnfStyle w:val="100000000000" w:firstRow="1" w:lastRow="0" w:firstColumn="0" w:lastColumn="0" w:oddVBand="0" w:evenVBand="0" w:oddHBand="0" w:evenHBand="0" w:firstRowFirstColumn="0" w:firstRowLastColumn="0" w:lastRowFirstColumn="0" w:lastRowLastColumn="0"/>
+        </w:trPr>
+        <w:tc>
+          <w:tcPr>
+            <w:cnfStyle w:val="001000000000" w:firstRow="0" w:lastRow="0" w:firstColumn="1" w:lastColumn="0" w:oddVBand="0" w:evenVBand="0" w:oddHBand="0" w:evenHBand="0" w:firstRowFirstColumn="0" w:firstRowLastColumn="0" w:lastRowFirstColumn="0" w:lastRowLastColumn="0"/>
+            <w:tcW w:w="2830" w:type="dxa"/>
+            <w:hideMark/>
+          </w:tcPr>
+          <w:p>
+            <w:pPr>
+              <w:pStyle w:val="NoSpacing"/>
+            </w:pPr>
+            <w:r>
+              <w:t>Menu</w:t>
+            </w:r>
+          </w:p>
+        </w:tc>
+        <w:tc>
+          <w:tcPr>
+            <w:tcW w:w="7938" w:type="dxa"/>
+            <w:hideMark/>
+          </w:tcPr>
+          <w:p>
+            <w:pPr>
+              <w:pStyle w:val="NoSpacing"/>
+              <w:cnfStyle w:val="100000000000" w:firstRow="1" w:lastRow="0" w:firstColumn="0" w:lastColumn="0" w:oddVBand="0" w:evenVBand="0" w:oddHBand="0" w:evenHBand="0" w:firstRowFirstColumn="0" w:firstRowLastColumn="0" w:lastRowFirstColumn="0" w:lastRowLastColumn="0"/>
+            </w:pPr>
+            <w:r>
+              <w:t>Description</w:t>
+            </w:r>
+          </w:p>
+        </w:tc>
+      </w:tr>
+      <w:tr>
+        <w:trPr>
+          <w:cnfStyle w:val="000000100000" w:firstRow="0" w:lastRow="0" w:firstColumn="0" w:lastColumn="0" w:oddVBand="0" w:evenVBand="0" w:oddHBand="1" w:evenHBand="0" w:firstRowFirstColumn="0" w:firstRowLastColumn="0" w:lastRowFirstColumn="0" w:lastRowLastColumn="0"/>
+        </w:trPr>
+        <w:tc>
+          <w:tcPr>
+            <w:cnfStyle w:val="001000000000" w:firstRow="0" w:lastRow="0" w:firstColumn="1" w:lastColumn="0" w:oddVBand="0" w:evenVBand="0" w:oddHBand="0" w:evenHBand="0" w:firstRowFirstColumn="0" w:firstRowLastColumn="0" w:lastRowFirstColumn="0" w:lastRowLastColumn="0"/>
+            <w:tcW w:w="2830" w:type="dxa"/>
+            <w:tcBorders>
+              <w:top w:val="single" w:sz="4" w:space="0" w:color="C9C9C9" w:themeColor="accent3" w:themeTint="99"/>
+              <w:left w:val="single" w:sz="4" w:space="0" w:color="C9C9C9" w:themeColor="accent3" w:themeTint="99"/>
+              <w:bottom w:val="single" w:sz="4" w:space="0" w:color="C9C9C9" w:themeColor="accent3" w:themeTint="99"/>
+              <w:right w:val="single" w:sz="4" w:space="0" w:color="C9C9C9" w:themeColor="accent3" w:themeTint="99"/>
+            </w:tcBorders>
+          </w:tcPr>
+          <w:p>
+            <w:pPr>
+              <w:pStyle w:val="NoSpacing"/>
+            </w:pPr>
+            <w:r>
+              <w:t>About AltTab</w:t>
+            </w:r>
+          </w:p>
+        </w:tc>
+        <w:tc>
+          <w:tcPr>
+            <w:tcW w:w="7938" w:type="dxa"/>
+            <w:tcBorders>
+              <w:top w:val="single" w:sz="4" w:space="0" w:color="C9C9C9" w:themeColor="accent3" w:themeTint="99"/>
+              <w:left w:val="single" w:sz="4" w:space="0" w:color="C9C9C9" w:themeColor="accent3" w:themeTint="99"/>
+              <w:bottom w:val="single" w:sz="4" w:space="0" w:color="C9C9C9" w:themeColor="accent3" w:themeTint="99"/>
+              <w:right w:val="single" w:sz="4" w:space="0" w:color="C9C9C9" w:themeColor="accent3" w:themeTint="99"/>
+            </w:tcBorders>
+          </w:tcPr>
+          <w:p>
+            <w:pPr>
+              <w:pStyle w:val="NoSpacing"/>
+              <w:cnfStyle w:val="000000100000" w:firstRow="0" w:lastRow="0" w:firstColumn="0" w:lastColumn="0" w:oddVBand="0" w:evenVBand="0" w:oddHBand="1" w:evenHBand="0" w:firstRowFirstColumn="0" w:firstRowLastColumn="0" w:lastRowFirstColumn="0" w:lastRowLastColumn="0"/>
+            </w:pPr>
+            <w:r>
+              <w:t>Display AltTab about dialog box</w:t>
+            </w:r>
+          </w:p>
+        </w:tc>
+      </w:tr>
+      <w:tr>
+        <w:tc>
+          <w:tcPr>
+            <w:cnfStyle w:val="001000000000" w:firstRow="0" w:lastRow="0" w:firstColumn="1" w:lastColumn="0" w:oddVBand="0" w:evenVBand="0" w:oddHBand="0" w:evenHBand="0" w:firstRowFirstColumn="0" w:firstRowLastColumn="0" w:lastRowFirstColumn="0" w:lastRowLastColumn="0"/>
+            <w:tcW w:w="2830" w:type="dxa"/>
+            <w:tcBorders>
+              <w:top w:val="single" w:sz="4" w:space="0" w:color="C9C9C9" w:themeColor="accent3" w:themeTint="99"/>
+              <w:left w:val="single" w:sz="4" w:space="0" w:color="C9C9C9" w:themeColor="accent3" w:themeTint="99"/>
+              <w:bottom w:val="single" w:sz="4" w:space="0" w:color="C9C9C9" w:themeColor="accent3" w:themeTint="99"/>
+              <w:right w:val="single" w:sz="4" w:space="0" w:color="C9C9C9" w:themeColor="accent3" w:themeTint="99"/>
+            </w:tcBorders>
+          </w:tcPr>
+          <w:p>
+            <w:pPr>
+              <w:pStyle w:val="NoSpacing"/>
+            </w:pPr>
+            <w:bookmarkStart w:id="6" w:name="_Hlk199775037"/>
+            <w:r>
+              <w:t>ReadMe</w:t>
+            </w:r>
+          </w:p>
+        </w:tc>
+        <w:tc>
+          <w:tcPr>
+            <w:tcW w:w="7938" w:type="dxa"/>
+            <w:tcBorders>
+              <w:top w:val="single" w:sz="4" w:space="0" w:color="C9C9C9" w:themeColor="accent3" w:themeTint="99"/>
+              <w:left w:val="single" w:sz="4" w:space="0" w:color="C9C9C9" w:themeColor="accent3" w:themeTint="99"/>
+              <w:bottom w:val="single" w:sz="4" w:space="0" w:color="C9C9C9" w:themeColor="accent3" w:themeTint="99"/>
+              <w:right w:val="single" w:sz="4" w:space="0" w:color="C9C9C9" w:themeColor="accent3" w:themeTint="99"/>
+            </w:tcBorders>
+          </w:tcPr>
+          <w:p>
+            <w:pPr>
+              <w:pStyle w:val="NoSpacing"/>
+              <w:cnfStyle w:val="000000000000" w:firstRow="0" w:lastRow="0" w:firstColumn="0" w:lastColumn="0" w:oddVBand="0" w:evenVBand="0" w:oddHBand="0" w:evenHBand="0" w:firstRowFirstColumn="0" w:firstRowLastColumn="0" w:lastRowFirstColumn="0" w:lastRowLastColumn="0"/>
+            </w:pPr>
+            <w:r>
+              <w:t>ReadMe</w:t>
+            </w:r>
+          </w:p>
+        </w:tc>
+      </w:tr>
+      <w:tr>
+        <w:trPr>
+          <w:cnfStyle w:val="000000100000" w:firstRow="0" w:lastRow="0" w:firstColumn="0" w:lastColumn="0" w:oddVBand="0" w:evenVBand="0" w:oddHBand="1" w:evenHBand="0" w:firstRowFirstColumn="0" w:firstRowLastColumn="0" w:lastRowFirstColumn="0" w:lastRowLastColumn="0"/>
+        </w:trPr>
+        <w:tc>
+          <w:tcPr>
+            <w:cnfStyle w:val="001000000000" w:firstRow="0" w:lastRow="0" w:firstColumn="1" w:lastColumn="0" w:oddVBand="0" w:evenVBand="0" w:oddHBand="0" w:evenHBand="0" w:firstRowFirstColumn="0" w:firstRowLastColumn="0" w:lastRowFirstColumn="0" w:lastRowLastColumn="0"/>
+            <w:tcW w:w="2830" w:type="dxa"/>
+            <w:tcBorders>
+              <w:top w:val="single" w:sz="4" w:space="0" w:color="C9C9C9" w:themeColor="accent3" w:themeTint="99"/>
+              <w:left w:val="single" w:sz="4" w:space="0" w:color="C9C9C9" w:themeColor="accent3" w:themeTint="99"/>
+              <w:bottom w:val="single" w:sz="4" w:space="0" w:color="C9C9C9" w:themeColor="accent3" w:themeTint="99"/>
+              <w:right w:val="single" w:sz="4" w:space="0" w:color="C9C9C9" w:themeColor="accent3" w:themeTint="99"/>
+            </w:tcBorders>
+          </w:tcPr>
+          <w:p>
+            <w:pPr>
+              <w:pStyle w:val="NoSpacing"/>
+            </w:pPr>
+            <w:bookmarkStart w:id="7" w:name="_Hlk199775058"/>
+            <w:bookmarkEnd w:id="6"/>
+            <w:r>
+              <w:t>Help</w:t>
+            </w:r>
+          </w:p>
+        </w:tc>
+        <w:tc>
+          <w:tcPr>
+            <w:tcW w:w="7938" w:type="dxa"/>
+            <w:tcBorders>
+              <w:top w:val="single" w:sz="4" w:space="0" w:color="C9C9C9" w:themeColor="accent3" w:themeTint="99"/>
+              <w:left w:val="single" w:sz="4" w:space="0" w:color="C9C9C9" w:themeColor="accent3" w:themeTint="99"/>
+              <w:bottom w:val="single" w:sz="4" w:space="0" w:color="C9C9C9" w:themeColor="accent3" w:themeTint="99"/>
+              <w:right w:val="single" w:sz="4" w:space="0" w:color="C9C9C9" w:themeColor="accent3" w:themeTint="99"/>
+            </w:tcBorders>
+          </w:tcPr>
+          <w:p>
+            <w:pPr>
+              <w:pStyle w:val="NoSpacing"/>
+              <w:cnfStyle w:val="000000100000" w:firstRow="0" w:lastRow="0" w:firstColumn="0" w:lastColumn="0" w:oddVBand="0" w:evenVBand="0" w:oddHBand="1" w:evenHBand="0" w:firstRowFirstColumn="0" w:firstRowLastColumn="0" w:lastRowFirstColumn="0" w:lastRowLastColumn="0"/>
+            </w:pPr>
+            <w:r>
+              <w:t>Show help document</w:t>
+            </w:r>
+          </w:p>
+        </w:tc>
+      </w:tr>
+      <w:bookmarkEnd w:id="7"/>
+      <w:tr>
+        <w:tc>
+          <w:tcPr>
+            <w:cnfStyle w:val="001000000000" w:firstRow="0" w:lastRow="0" w:firstColumn="1" w:lastColumn="0" w:oddVBand="0" w:evenVBand="0" w:oddHBand="0" w:evenHBand="0" w:firstRowFirstColumn="0" w:firstRowLastColumn="0" w:lastRowFirstColumn="0" w:lastRowLastColumn="0"/>
+            <w:tcW w:w="2830" w:type="dxa"/>
+            <w:tcBorders>
+              <w:top w:val="single" w:sz="4" w:space="0" w:color="C9C9C9" w:themeColor="accent3" w:themeTint="99"/>
+              <w:left w:val="single" w:sz="4" w:space="0" w:color="C9C9C9" w:themeColor="accent3" w:themeTint="99"/>
+              <w:bottom w:val="single" w:sz="4" w:space="0" w:color="C9C9C9" w:themeColor="accent3" w:themeTint="99"/>
+              <w:right w:val="single" w:sz="4" w:space="0" w:color="C9C9C9" w:themeColor="accent3" w:themeTint="99"/>
+            </w:tcBorders>
+          </w:tcPr>
+          <w:p>
+            <w:pPr>
+              <w:pStyle w:val="NoSpacing"/>
+            </w:pPr>
+            <w:r>
+              <w:t>Release Notes</w:t>
+            </w:r>
+          </w:p>
+        </w:tc>
+        <w:tc>
+          <w:tcPr>
+            <w:tcW w:w="7938" w:type="dxa"/>
+            <w:tcBorders>
+              <w:top w:val="single" w:sz="4" w:space="0" w:color="C9C9C9" w:themeColor="accent3" w:themeTint="99"/>
+              <w:left w:val="single" w:sz="4" w:space="0" w:color="C9C9C9" w:themeColor="accent3" w:themeTint="99"/>
+              <w:bottom w:val="single" w:sz="4" w:space="0" w:color="C9C9C9" w:themeColor="accent3" w:themeTint="99"/>
+              <w:right w:val="single" w:sz="4" w:space="0" w:color="C9C9C9" w:themeColor="accent3" w:themeTint="99"/>
+            </w:tcBorders>
+          </w:tcPr>
+          <w:p>
+            <w:pPr>
+              <w:pStyle w:val="NoSpacing"/>
+              <w:cnfStyle w:val="000000000000" w:firstRow="0" w:lastRow="0" w:firstColumn="0" w:lastColumn="0" w:oddVBand="0" w:evenVBand="0" w:oddHBand="0" w:evenHBand="0" w:firstRowFirstColumn="0" w:firstRowLastColumn="0" w:lastRowFirstColumn="0" w:lastRowLastColumn="0"/>
+            </w:pPr>
+            <w:r>
+              <w:t>Show release notes</w:t>
+            </w:r>
+          </w:p>
+        </w:tc>
+      </w:tr>
+      <w:tr>
+        <w:trPr>
+          <w:cnfStyle w:val="000000100000" w:firstRow="0" w:lastRow="0" w:firstColumn="0" w:lastColumn="0" w:oddVBand="0" w:evenVBand="0" w:oddHBand="1" w:evenHBand="0" w:firstRowFirstColumn="0" w:firstRowLastColumn="0" w:lastRowFirstColumn="0" w:lastRowLastColumn="0"/>
+        </w:trPr>
+        <w:tc>
+          <w:tcPr>
+            <w:cnfStyle w:val="001000000000" w:firstRow="0" w:lastRow="0" w:firstColumn="1" w:lastColumn="0" w:oddVBand="0" w:evenVBand="0" w:oddHBand="0" w:evenHBand="0" w:firstRowFirstColumn="0" w:firstRowLastColumn="0" w:lastRowFirstColumn="0" w:lastRowLastColumn="0"/>
+            <w:tcW w:w="2830" w:type="dxa"/>
+            <w:tcBorders>
+              <w:top w:val="single" w:sz="4" w:space="0" w:color="C9C9C9" w:themeColor="accent3" w:themeTint="99"/>
+              <w:left w:val="single" w:sz="4" w:space="0" w:color="C9C9C9" w:themeColor="accent3" w:themeTint="99"/>
+              <w:bottom w:val="single" w:sz="4" w:space="0" w:color="C9C9C9" w:themeColor="accent3" w:themeTint="99"/>
+              <w:right w:val="single" w:sz="4" w:space="0" w:color="C9C9C9" w:themeColor="accent3" w:themeTint="99"/>
+            </w:tcBorders>
+          </w:tcPr>
+          <w:p>
+            <w:pPr>
+              <w:pStyle w:val="NoSpacing"/>
+            </w:pPr>
+            <w:r>
+              <w:t>Settings</w:t>
+            </w:r>
+          </w:p>
+        </w:tc>
+        <w:tc>
+          <w:tcPr>
+            <w:tcW w:w="7938" w:type="dxa"/>
+            <w:tcBorders>
+              <w:top w:val="single" w:sz="4" w:space="0" w:color="C9C9C9" w:themeColor="accent3" w:themeTint="99"/>
+              <w:left w:val="single" w:sz="4" w:space="0" w:color="C9C9C9" w:themeColor="accent3" w:themeTint="99"/>
+              <w:bottom w:val="single" w:sz="4" w:space="0" w:color="C9C9C9" w:themeColor="accent3" w:themeTint="99"/>
+              <w:right w:val="single" w:sz="4" w:space="0" w:color="C9C9C9" w:themeColor="accent3" w:themeTint="99"/>
+            </w:tcBorders>
+          </w:tcPr>
+          <w:p>
+            <w:pPr>
+              <w:pStyle w:val="NoSpacing"/>
+              <w:cnfStyle w:val="000000100000" w:firstRow="0" w:lastRow="0" w:firstColumn="0" w:lastColumn="0" w:oddVBand="0" w:evenVBand="0" w:oddHBand="1" w:evenHBand="0" w:firstRowFirstColumn="0" w:firstRowLastColumn="0" w:lastRowFirstColumn="0" w:lastRowLastColumn="0"/>
+            </w:pPr>
+            <w:r>
+              <w:t>Show settings dialog</w:t>
+            </w:r>
+          </w:p>
+        </w:tc>
+      </w:tr>
+      <w:tr>
+        <w:tc>
+          <w:tcPr>
+            <w:cnfStyle w:val="001000000000" w:firstRow="0" w:lastRow="0" w:firstColumn="1" w:lastColumn="0" w:oddVBand="0" w:evenVBand="0" w:oddHBand="0" w:evenHBand="0" w:firstRowFirstColumn="0" w:firstRowLastColumn="0" w:lastRowFirstColumn="0" w:lastRowLastColumn="0"/>
+            <w:tcW w:w="2830" w:type="dxa"/>
+            <w:tcBorders>
+              <w:top w:val="single" w:sz="4" w:space="0" w:color="C9C9C9" w:themeColor="accent3" w:themeTint="99"/>
+              <w:left w:val="single" w:sz="4" w:space="0" w:color="C9C9C9" w:themeColor="accent3" w:themeTint="99"/>
+              <w:bottom w:val="single" w:sz="4" w:space="0" w:color="C9C9C9" w:themeColor="accent3" w:themeTint="99"/>
+              <w:right w:val="single" w:sz="4" w:space="0" w:color="C9C9C9" w:themeColor="accent3" w:themeTint="99"/>
+            </w:tcBorders>
+          </w:tcPr>
+          <w:p>
+            <w:pPr>
+              <w:pStyle w:val="NoSpacing"/>
+            </w:pPr>
+            <w:r>
+              <w:t>Disable AltTab</w:t>
+            </w:r>
+          </w:p>
+        </w:tc>
+        <w:tc>
+          <w:tcPr>
+            <w:tcW w:w="7938" w:type="dxa"/>
+            <w:tcBorders>
+              <w:top w:val="single" w:sz="4" w:space="0" w:color="C9C9C9" w:themeColor="accent3" w:themeTint="99"/>
+              <w:left w:val="single" w:sz="4" w:space="0" w:color="C9C9C9" w:themeColor="accent3" w:themeTint="99"/>
+              <w:bottom w:val="single" w:sz="4" w:space="0" w:color="C9C9C9" w:themeColor="accent3" w:themeTint="99"/>
+              <w:right w:val="single" w:sz="4" w:space="0" w:color="C9C9C9" w:themeColor="accent3" w:themeTint="99"/>
+            </w:tcBorders>
+          </w:tcPr>
+          <w:p>
+            <w:pPr>
+              <w:pStyle w:val="NoSpacing"/>
+              <w:cnfStyle w:val="000000000000" w:firstRow="0" w:lastRow="0" w:firstColumn="0" w:lastColumn="0" w:oddVBand="0" w:evenVBand="0" w:oddHBand="0" w:evenHBand="0" w:firstRowFirstColumn="0" w:firstRowLastColumn="0" w:lastRowFirstColumn="0" w:lastRowLastColumn="0"/>
+            </w:pPr>
+            <w:r>
+              <w:t>Disable AltTab (no hotkeys work until AltTab is enabled)</w:t>
+            </w:r>
+          </w:p>
+        </w:tc>
+      </w:tr>
+      <w:tr>
+        <w:trPr>
+          <w:cnfStyle w:val="000000100000" w:firstRow="0" w:lastRow="0" w:firstColumn="0" w:lastColumn="0" w:oddVBand="0" w:evenVBand="0" w:oddHBand="1" w:evenHBand="0" w:firstRowFirstColumn="0" w:firstRowLastColumn="0" w:lastRowFirstColumn="0" w:lastRowLastColumn="0"/>
+        </w:trPr>
+        <w:tc>
+          <w:tcPr>
+            <w:cnfStyle w:val="001000000000" w:firstRow="0" w:lastRow="0" w:firstColumn="1" w:lastColumn="0" w:oddVBand="0" w:evenVBand="0" w:oddHBand="0" w:evenHBand="0" w:firstRowFirstColumn="0" w:firstRowLastColumn="0" w:lastRowFirstColumn="0" w:lastRowLastColumn="0"/>
+            <w:tcW w:w="2830" w:type="dxa"/>
+            <w:tcBorders>
+              <w:top w:val="single" w:sz="4" w:space="0" w:color="C9C9C9" w:themeColor="accent3" w:themeTint="99"/>
+              <w:left w:val="single" w:sz="4" w:space="0" w:color="C9C9C9" w:themeColor="accent3" w:themeTint="99"/>
+              <w:bottom w:val="single" w:sz="4" w:space="0" w:color="C9C9C9" w:themeColor="accent3" w:themeTint="99"/>
+              <w:right w:val="single" w:sz="4" w:space="0" w:color="C9C9C9" w:themeColor="accent3" w:themeTint="99"/>
+            </w:tcBorders>
+          </w:tcPr>
+          <w:p>
+            <w:pPr>
+              <w:pStyle w:val="NoSpacing"/>
+            </w:pPr>
+            <w:r>
+              <w:t>Check for Updates</w:t>
+            </w:r>
+          </w:p>
+        </w:tc>
+        <w:tc>
+          <w:tcPr>
+            <w:tcW w:w="7938" w:type="dxa"/>
+            <w:tcBorders>
+              <w:top w:val="single" w:sz="4" w:space="0" w:color="C9C9C9" w:themeColor="accent3" w:themeTint="99"/>
+              <w:left w:val="single" w:sz="4" w:space="0" w:color="C9C9C9" w:themeColor="accent3" w:themeTint="99"/>
+              <w:bottom w:val="single" w:sz="4" w:space="0" w:color="C9C9C9" w:themeColor="accent3" w:themeTint="99"/>
+              <w:right w:val="single" w:sz="4" w:space="0" w:color="C9C9C9" w:themeColor="accent3" w:themeTint="99"/>
+            </w:tcBorders>
+          </w:tcPr>
+          <w:p>
+            <w:pPr>
+              <w:pStyle w:val="NoSpacing"/>
+              <w:cnfStyle w:val="000000100000" w:firstRow="0" w:lastRow="0" w:firstColumn="0" w:lastColumn="0" w:oddVBand="0" w:evenVBand="0" w:oddHBand="1" w:evenHBand="0" w:firstRowFirstColumn="0" w:firstRowLastColumn="0" w:lastRowFirstColumn="0" w:lastRowLastColumn="0"/>
+            </w:pPr>
+            <w:r>
+              <w:t>Check for updates</w:t>
+            </w:r>
+          </w:p>
+        </w:tc>
+      </w:tr>
+      <w:tr>
+        <w:tc>
+          <w:tcPr>
+            <w:cnfStyle w:val="001000000000" w:firstRow="0" w:lastRow="0" w:firstColumn="1" w:lastColumn="0" w:oddVBand="0" w:evenVBand="0" w:oddHBand="0" w:evenHBand="0" w:firstRowFirstColumn="0" w:firstRowLastColumn="0" w:lastRowFirstColumn="0" w:lastRowLastColumn="0"/>
+            <w:tcW w:w="2830" w:type="dxa"/>
+            <w:tcBorders>
+              <w:top w:val="single" w:sz="4" w:space="0" w:color="C9C9C9" w:themeColor="accent3" w:themeTint="99"/>
+              <w:left w:val="single" w:sz="4" w:space="0" w:color="C9C9C9" w:themeColor="accent3" w:themeTint="99"/>
+              <w:bottom w:val="single" w:sz="4" w:space="0" w:color="C9C9C9" w:themeColor="accent3" w:themeTint="99"/>
+              <w:right w:val="single" w:sz="4" w:space="0" w:color="C9C9C9" w:themeColor="accent3" w:themeTint="99"/>
+            </w:tcBorders>
+          </w:tcPr>
+          <w:p>
+            <w:pPr>
+              <w:pStyle w:val="NoSpacing"/>
+            </w:pPr>
+            <w:r>
+              <w:t>Run at Startup</w:t>
+            </w:r>
+          </w:p>
+        </w:tc>
+        <w:tc>
+          <w:tcPr>
+            <w:tcW w:w="7938" w:type="dxa"/>
+            <w:tcBorders>
+              <w:top w:val="single" w:sz="4" w:space="0" w:color="C9C9C9" w:themeColor="accent3" w:themeTint="99"/>
+              <w:left w:val="single" w:sz="4" w:space="0" w:color="C9C9C9" w:themeColor="accent3" w:themeTint="99"/>
+              <w:bottom w:val="single" w:sz="4" w:space="0" w:color="C9C9C9" w:themeColor="accent3" w:themeTint="99"/>
+              <w:right w:val="single" w:sz="4" w:space="0" w:color="C9C9C9" w:themeColor="accent3" w:themeTint="99"/>
+            </w:tcBorders>
+          </w:tcPr>
+          <w:p>
+            <w:pPr>
+              <w:pStyle w:val="NoSpacing"/>
+              <w:cnfStyle w:val="000000000000" w:firstRow="0" w:lastRow="0" w:firstColumn="0" w:lastColumn="0" w:oddVBand="0" w:evenVBand="0" w:oddHBand="0" w:evenHBand="0" w:firstRowFirstColumn="0" w:firstRowLastColumn="0" w:lastRowFirstColumn="0" w:lastRowLastColumn="0"/>
+            </w:pPr>
+            <w:r>
+              <w:t>Set AltTab to run at startup (windows log on)</w:t>
+            </w:r>
+          </w:p>
+        </w:tc>
+      </w:tr>
+      <w:tr>
+        <w:trPr>
+          <w:cnfStyle w:val="000000100000" w:firstRow="0" w:lastRow="0" w:firstColumn="0" w:lastColumn="0" w:oddVBand="0" w:evenVBand="0" w:oddHBand="1" w:evenHBand="0" w:firstRowFirstColumn="0" w:firstRowLastColumn="0" w:lastRowFirstColumn="0" w:lastRowLastColumn="0"/>
+        </w:trPr>
+        <w:tc>
+          <w:tcPr>
+            <w:cnfStyle w:val="001000000000" w:firstRow="0" w:lastRow="0" w:firstColumn="1" w:lastColumn="0" w:oddVBand="0" w:evenVBand="0" w:oddHBand="0" w:evenHBand="0" w:firstRowFirstColumn="0" w:firstRowLastColumn="0" w:lastRowFirstColumn="0" w:lastRowLastColumn="0"/>
+            <w:tcW w:w="2830" w:type="dxa"/>
+            <w:tcBorders>
+              <w:top w:val="single" w:sz="4" w:space="0" w:color="C9C9C9" w:themeColor="accent3" w:themeTint="99"/>
+              <w:left w:val="single" w:sz="4" w:space="0" w:color="C9C9C9" w:themeColor="accent3" w:themeTint="99"/>
+              <w:bottom w:val="single" w:sz="4" w:space="0" w:color="C9C9C9" w:themeColor="accent3" w:themeTint="99"/>
+              <w:right w:val="single" w:sz="4" w:space="0" w:color="C9C9C9" w:themeColor="accent3" w:themeTint="99"/>
+            </w:tcBorders>
+          </w:tcPr>
+          <w:p>
+            <w:pPr>
+              <w:pStyle w:val="NoSpacing"/>
+            </w:pPr>
+            <w:r>
+              <w:t>Run as Administrator</w:t>
+            </w:r>
+          </w:p>
+        </w:tc>
+        <w:tc>
+          <w:tcPr>
+            <w:tcW w:w="7938" w:type="dxa"/>
+            <w:tcBorders>
+              <w:top w:val="single" w:sz="4" w:space="0" w:color="C9C9C9" w:themeColor="accent3" w:themeTint="99"/>
+              <w:left w:val="single" w:sz="4" w:space="0" w:color="C9C9C9" w:themeColor="accent3" w:themeTint="99"/>
+              <w:bottom w:val="single" w:sz="4" w:space="0" w:color="C9C9C9" w:themeColor="accent3" w:themeTint="99"/>
+              <w:right w:val="single" w:sz="4" w:space="0" w:color="C9C9C9" w:themeColor="accent3" w:themeTint="99"/>
+            </w:tcBorders>
+          </w:tcPr>
+          <w:p>
+            <w:pPr>
+              <w:pStyle w:val="NoSpacing"/>
+              <w:numPr>
+                <w:ilvl w:val="0"/>
+                <w:numId w:val="7"/>
+              </w:numPr>
+              <w:cnfStyle w:val="000000100000" w:firstRow="0" w:lastRow="0" w:firstColumn="0" w:lastColumn="0" w:oddVBand="0" w:evenVBand="0" w:oddHBand="1" w:evenHBand="0" w:firstRowFirstColumn="0" w:firstRowLastColumn="0" w:lastRowFirstColumn="0" w:lastRowLastColumn="0"/>
+            </w:pPr>
+            <w:r>
+              <w:t>If `Run at Startup` is enable</w:t>
+            </w:r>
+          </w:p>
+          <w:p>
+            <w:pPr>
+              <w:pStyle w:val="NoSpacing"/>
+              <w:numPr>
+                <w:ilvl w:val="1"/>
+                <w:numId w:val="7"/>
+              </w:numPr>
+              <w:cnfStyle w:val="000000100000" w:firstRow="0" w:lastRow="0" w:firstColumn="0" w:lastColumn="0" w:oddVBand="0" w:evenVBand="0" w:oddHBand="1" w:evenHBand="0" w:firstRowFirstColumn="0" w:firstRowLastColumn="0" w:lastRowFirstColumn="0" w:lastRowLastColumn="0"/>
+            </w:pPr>
+            <w:r>
+              <w:t xml:space="preserve">On pressing </w:t>
+            </w:r>
+            <w:r>
+              <w:rPr>
+                <w:b/>
+                <w:bCs/>
+              </w:rPr>
+              <w:t xml:space="preserve">Run </w:t>
+            </w:r>
+            <w:r>
+              <w:rPr>
+                <w:b/>
+                <w:bCs/>
+              </w:rPr>
+              <w:t>as</w:t>
+            </w:r>
+            <w:r>
+              <w:rPr>
+                <w:b/>
+                <w:bCs/>
+              </w:rPr>
+              <w:t xml:space="preserve"> Administrator</w:t>
+            </w:r>
+            <w:r>
+              <w:t xml:space="preserve"> </w:t>
+            </w:r>
+            <w:r>
+              <w:t xml:space="preserve">user will be asked to </w:t>
+            </w:r>
+            <w:r>
+              <w:rPr>
+                <w:b/>
+                <w:bCs/>
+                <w:i/>
+                <w:iCs/>
+              </w:rPr>
+              <w:t>Always run AltTab as Administrator.</w:t>
+            </w:r>
+            <w:r>
+              <w:rPr>
+                <w:i/>
+                <w:iCs/>
+              </w:rPr>
+              <w:t xml:space="preserve"> </w:t>
+            </w:r>
+            <w:r>
+              <w:t>As shown in the picture below:</w:t>
+            </w:r>
+            <w:r>
+              <w:br/>
+            </w:r>
+            <w:r>
+              <w:rPr>
+                <w:noProof/>
+              </w:rPr>
+              <w:drawing>
+                <wp:inline distT="0" distB="0" distL="0" distR="0" wp14:anchorId="4FC50C24" wp14:editId="556F9346">
+                  <wp:extent cx="3923809" cy="1885714"/>
+                  <wp:effectExtent l="0" t="0" r="635" b="635"/>
+                  <wp:docPr id="1107815303" name="Picture 1"/>
+                  <wp:cNvGraphicFramePr>
+                    <a:graphicFrameLocks xmlns:a="http://schemas.openxmlformats.org/drawingml/2006/main" noChangeAspect="1"/>
+                  </wp:cNvGraphicFramePr>
+                  <a:graphic xmlns:a="http://schemas.openxmlformats.org/drawingml/2006/main">
+                    <a:graphicData uri="http://schemas.openxmlformats.org/drawingml/2006/picture">
+                      <pic:pic xmlns:pic="http://schemas.openxmlformats.org/drawingml/2006/picture">
+                        <pic:nvPicPr>
+                          <pic:cNvPr id="1107815303" name=""/>
+                          <pic:cNvPicPr/>
+                        </pic:nvPicPr>
+                        <pic:blipFill>
+                          <a:blip r:embed="rId12"/>
+                          <a:stretch>
+                            <a:fillRect/>
+                          </a:stretch>
+                        </pic:blipFill>
+                        <pic:spPr>
+                          <a:xfrm>
+                            <a:off x="0" y="0"/>
+                            <a:ext cx="3923809" cy="1885714"/>
+                          </a:xfrm>
+                          <a:prstGeom prst="rect">
+                            <a:avLst/>
+                          </a:prstGeom>
+                        </pic:spPr>
+                      </pic:pic>
+                    </a:graphicData>
+                  </a:graphic>
+                </wp:inline>
+              </w:drawing>
+            </w:r>
+          </w:p>
+          <w:p>
+            <w:pPr>
+              <w:pStyle w:val="NoSpacing"/>
+              <w:numPr>
+                <w:ilvl w:val="0"/>
+                <w:numId w:val="7"/>
+              </w:numPr>
+              <w:cnfStyle w:val="000000100000" w:firstRow="0" w:lastRow="0" w:firstColumn="0" w:lastColumn="0" w:oddVBand="0" w:evenVBand="0" w:oddHBand="1" w:evenHBand="0" w:firstRowFirstColumn="0" w:firstRowLastColumn="0" w:lastRowFirstColumn="0" w:lastRowLastColumn="0"/>
+            </w:pPr>
+            <w:r>
+              <w:t>UAC prompt will be displayed If `Run at Startup` is disabled.</w:t>
+            </w:r>
+          </w:p>
+        </w:tc>
+      </w:tr>
+    </w:tbl>
+    <w:p>
+      <w:pPr>
+        <w:rPr>
+          <w:lang w:val="en-US"/>
+        </w:rPr>
+      </w:pPr>
+    </w:p>
     <w:p>
       <w:pPr>
         <w:pStyle w:val="Heading1"/>
@@ -1741,10 +2314,10 @@
           <w:noProof/>
         </w:rPr>
         <w:drawing>
-          <wp:inline distT="0" distB="0" distL="0" distR="0" wp14:anchorId="338DA04A" wp14:editId="5B4B0A34">
-            <wp:extent cx="5295900" cy="4457700"/>
-            <wp:effectExtent l="0" t="0" r="0" b="0"/>
-            <wp:docPr id="896494788" name="Picture 1"/>
+          <wp:inline distT="0" distB="0" distL="0" distR="0" wp14:anchorId="7C779E01" wp14:editId="45AF90DA">
+            <wp:extent cx="5295238" cy="5028571"/>
+            <wp:effectExtent l="0" t="0" r="1270" b="635"/>
+            <wp:docPr id="1900656052" name="Picture 1" descr="A screenshot of a computer&#10;&#10;AI-generated content may be incorrect."/>
             <wp:cNvGraphicFramePr>
               <a:graphicFrameLocks xmlns:a="http://schemas.openxmlformats.org/drawingml/2006/main" noChangeAspect="1"/>
             </wp:cNvGraphicFramePr>
@@ -1752,11 +2325,11 @@
               <a:graphicData uri="http://schemas.openxmlformats.org/drawingml/2006/picture">
                 <pic:pic xmlns:pic="http://schemas.openxmlformats.org/drawingml/2006/picture">
                   <pic:nvPicPr>
-                    <pic:cNvPr id="896494788" name=""/>
+                    <pic:cNvPr id="1900656052" name="Picture 1" descr="A screenshot of a computer&#10;&#10;AI-generated content may be incorrect."/>
                     <pic:cNvPicPr/>
                   </pic:nvPicPr>
                   <pic:blipFill>
-                    <a:blip r:embed="rId12"/>
+                    <a:blip r:embed="rId13"/>
                     <a:stretch>
                       <a:fillRect/>
                     </a:stretch>
@@ -1764,7 +2337,7 @@
                   <pic:spPr>
                     <a:xfrm>
                       <a:off x="0" y="0"/>
-                      <a:ext cx="5295900" cy="4457700"/>
+                      <a:ext cx="5295238" cy="5028571"/>
                     </a:xfrm>
                     <a:prstGeom prst="rect">
                       <a:avLst/>
@@ -1941,7 +2514,7 @@
               </w:rPr>
               <w:t xml:space="preserve">Reference: </w:t>
             </w:r>
-            <w:hyperlink r:id="rId13" w:history="1">
+            <w:hyperlink r:id="rId14" w:history="1">
               <w:r>
                 <w:rPr>
                   <w:rStyle w:val="Hyperlink"/>
@@ -1952,7 +2525,7 @@
             <w:r>
               <w:t xml:space="preserve">, </w:t>
             </w:r>
-            <w:hyperlink r:id="rId14" w:history="1">
+            <w:hyperlink r:id="rId15" w:history="1">
               <w:r>
                 <w:rPr>
                   <w:rStyle w:val="Hyperlink"/>
@@ -2737,7 +3310,7 @@
                 <w:color w:val="FF0000"/>
               </w:rPr>
             </w:pPr>
-            <w:bookmarkStart w:id="5" w:name="_Hlk161561271"/>
+            <w:bookmarkStart w:id="8" w:name="_Hlk161561271"/>
             <w:r>
               <w:rPr>
                 <w:b/>
@@ -2783,11 +3356,11 @@
               </w:rPr>
               <w:t>chrome.exe/firefox.exe</w:t>
             </w:r>
-            <w:bookmarkStart w:id="6" w:name="_Hlk161560529"/>
+            <w:bookmarkStart w:id="9" w:name="_Hlk161560529"/>
             <w:r>
               <w:t>|</w:t>
             </w:r>
-            <w:bookmarkEnd w:id="6"/>
+            <w:bookmarkEnd w:id="9"/>
             <w:r>
               <w:rPr>
                 <w:color w:val="00B050"/>
@@ -2815,7 +3388,7 @@
               </w:rPr>
               <w:t>cmd.exe/WindowsTerminal.exe/conemu.exe/conemu64.exe</w:t>
             </w:r>
-            <w:bookmarkEnd w:id="5"/>
+            <w:bookmarkEnd w:id="8"/>
           </w:p>
         </w:tc>
       </w:tr>
@@ -3004,7 +3577,7 @@
 </file>
 
 <file path=word/numbering.xml><?xml version="1.0" encoding="utf-8"?>
-<w:numbering xmlns:wpc="http://schemas.microsoft.com/office/word/2010/wordprocessingCanvas" xmlns:cx="http://schemas.microsoft.com/office/drawing/2014/chartex" xmlns:cx1="http://schemas.microsoft.com/office/drawing/2015/9/8/chartex" xmlns:cx2="http://schemas.microsoft.com/office/drawing/2015/10/21/chartex" xmlns:cx3="http://schemas.microsoft.com/office/drawing/2016/5/9/chartex" xmlns:cx4="http://schemas.microsoft.com/office/drawing/2016/5/10/chartex" xmlns:cx5="http://schemas.microsoft.com/office/drawing/2016/5/11/chartex" xmlns:cx6="http://schemas.microsoft.com/office/drawing/2016/5/12/chartex" xmlns:cx7="http://schemas.microsoft.com/office/drawing/2016/5/13/chartex" xmlns:cx8="http://schemas.microsoft.com/office/drawing/2016/5/14/chartex" xmlns:mc="http://schemas.openxmlformats.org/markup-compatibility/2006" xmlns:aink="http://schemas.microsoft.com/office/drawing/2016/ink" xmlns:am3d="http://schemas.microsoft.com/office/drawing/2017/model3d" xmlns:o="urn:schemas-microsoft-com:office:office" xmlns:oel="http://schemas.microsoft.com/office/2019/extlst" xmlns:r="http://schemas.openxmlformats.org/officeDocument/2006/relationships" xmlns:m="http://schemas.openxmlformats.org/officeDocument/2006/math" xmlns:v="urn:schemas-microsoft-com:vml" xmlns:wp14="http://schemas.microsoft.com/office/word/2010/wordprocessingDrawing" xmlns:wp="http://schemas.openxmlformats.org/drawingml/2006/wordprocessingDrawing" xmlns:w10="urn:schemas-microsoft-com:office:word" xmlns:w="http://schemas.openxmlformats.org/wordprocessingml/2006/main" xmlns:w14="http://schemas.microsoft.com/office/word/2010/wordml" xmlns:w15="http://schemas.microsoft.com/office/word/2012/wordml" xmlns:w16cex="http://schemas.microsoft.com/office/word/2018/wordml/cex" xmlns:w16cid="http://schemas.microsoft.com/office/word/2016/wordml/cid" xmlns:w16="http://schemas.microsoft.com/office/word/2018/wordml" xmlns:w16sdtdh="http://schemas.microsoft.com/office/word/2020/wordml/sdtdatahash" xmlns:w16se="http://schemas.microsoft.com/office/word/2015/wordml/symex" xmlns:wpg="http://schemas.microsoft.com/office/word/2010/wordprocessingGroup" xmlns:wpi="http://schemas.microsoft.com/office/word/2010/wordprocessingInk" xmlns:wne="http://schemas.microsoft.com/office/word/2006/wordml" xmlns:wps="http://schemas.microsoft.com/office/word/2010/wordprocessingShape" mc:Ignorable="w14 w15 w16se w16cid w16 w16cex w16sdtdh wp14">
+<w:numbering xmlns:wpc="http://schemas.microsoft.com/office/word/2010/wordprocessingCanvas" xmlns:cx="http://schemas.microsoft.com/office/drawing/2014/chartex" xmlns:cx1="http://schemas.microsoft.com/office/drawing/2015/9/8/chartex" xmlns:cx2="http://schemas.microsoft.com/office/drawing/2015/10/21/chartex" xmlns:cx3="http://schemas.microsoft.com/office/drawing/2016/5/9/chartex" xmlns:cx4="http://schemas.microsoft.com/office/drawing/2016/5/10/chartex" xmlns:cx5="http://schemas.microsoft.com/office/drawing/2016/5/11/chartex" xmlns:cx6="http://schemas.microsoft.com/office/drawing/2016/5/12/chartex" xmlns:cx7="http://schemas.microsoft.com/office/drawing/2016/5/13/chartex" xmlns:cx8="http://schemas.microsoft.com/office/drawing/2016/5/14/chartex" xmlns:mc="http://schemas.openxmlformats.org/markup-compatibility/2006" xmlns:aink="http://schemas.microsoft.com/office/drawing/2016/ink" xmlns:am3d="http://schemas.microsoft.com/office/drawing/2017/model3d" xmlns:o="urn:schemas-microsoft-com:office:office" xmlns:oel="http://schemas.microsoft.com/office/2019/extlst" xmlns:r="http://schemas.openxmlformats.org/officeDocument/2006/relationships" xmlns:m="http://schemas.openxmlformats.org/officeDocument/2006/math" xmlns:v="urn:schemas-microsoft-com:vml" xmlns:wp14="http://schemas.microsoft.com/office/word/2010/wordprocessingDrawing" xmlns:wp="http://schemas.openxmlformats.org/drawingml/2006/wordprocessingDrawing" xmlns:w10="urn:schemas-microsoft-com:office:word" xmlns:w="http://schemas.openxmlformats.org/wordprocessingml/2006/main" xmlns:w14="http://schemas.microsoft.com/office/word/2010/wordml" xmlns:w15="http://schemas.microsoft.com/office/word/2012/wordml" xmlns:w16cex="http://schemas.microsoft.com/office/word/2018/wordml/cex" xmlns:w16cid="http://schemas.microsoft.com/office/word/2016/wordml/cid" xmlns:w16="http://schemas.microsoft.com/office/word/2018/wordml" xmlns:w16du="http://schemas.microsoft.com/office/word/2023/wordml/word16du" xmlns:w16sdtdh="http://schemas.microsoft.com/office/word/2020/wordml/sdtdatahash" xmlns:w16sdtfl="http://schemas.microsoft.com/office/word/2024/wordml/sdtformatlock" xmlns:w16se="http://schemas.microsoft.com/office/word/2015/wordml/symex" xmlns:wpg="http://schemas.microsoft.com/office/word/2010/wordprocessingGroup" xmlns:wpi="http://schemas.microsoft.com/office/word/2010/wordprocessingInk" xmlns:wne="http://schemas.microsoft.com/office/word/2006/wordml" xmlns:wps="http://schemas.microsoft.com/office/word/2010/wordprocessingShape" mc:Ignorable="w14 w15 w16se w16cid w16 w16cex w16sdtdh w16sdtfl w16du wp14">
   <w:abstractNum w:abstractNumId="0" w15:restartNumberingAfterBreak="0">
     <w:nsid w:val="207721DE"/>
     <w:multiLevelType w:val="hybridMultilevel"/>
@@ -3092,6 +3665,232 @@
     </w:lvl>
   </w:abstractNum>
   <w:abstractNum w:abstractNumId="1" w15:restartNumberingAfterBreak="0">
+    <w:nsid w:val="38BD61EF"/>
+    <w:multiLevelType w:val="hybridMultilevel"/>
+    <w:tmpl w:val="B380BFCE"/>
+    <w:lvl w:ilvl="0" w:tplc="40090001">
+      <w:start w:val="1"/>
+      <w:numFmt w:val="bullet"/>
+      <w:lvlText w:val=""/>
+      <w:lvlJc w:val="left"/>
+      <w:pPr>
+        <w:ind w:left="720" w:hanging="360"/>
+      </w:pPr>
+      <w:rPr>
+        <w:rFonts w:ascii="Symbol" w:hAnsi="Symbol" w:hint="default"/>
+      </w:rPr>
+    </w:lvl>
+    <w:lvl w:ilvl="1" w:tplc="40090003" w:tentative="1">
+      <w:start w:val="1"/>
+      <w:numFmt w:val="bullet"/>
+      <w:lvlText w:val="o"/>
+      <w:lvlJc w:val="left"/>
+      <w:pPr>
+        <w:ind w:left="1440" w:hanging="360"/>
+      </w:pPr>
+      <w:rPr>
+        <w:rFonts w:ascii="Courier New" w:hAnsi="Courier New" w:cs="Courier New" w:hint="default"/>
+      </w:rPr>
+    </w:lvl>
+    <w:lvl w:ilvl="2" w:tplc="40090005" w:tentative="1">
+      <w:start w:val="1"/>
+      <w:numFmt w:val="bullet"/>
+      <w:lvlText w:val=""/>
+      <w:lvlJc w:val="left"/>
+      <w:pPr>
+        <w:ind w:left="2160" w:hanging="360"/>
+      </w:pPr>
+      <w:rPr>
+        <w:rFonts w:ascii="Wingdings" w:hAnsi="Wingdings" w:hint="default"/>
+      </w:rPr>
+    </w:lvl>
+    <w:lvl w:ilvl="3" w:tplc="40090001" w:tentative="1">
+      <w:start w:val="1"/>
+      <w:numFmt w:val="bullet"/>
+      <w:lvlText w:val=""/>
+      <w:lvlJc w:val="left"/>
+      <w:pPr>
+        <w:ind w:left="2880" w:hanging="360"/>
+      </w:pPr>
+      <w:rPr>
+        <w:rFonts w:ascii="Symbol" w:hAnsi="Symbol" w:hint="default"/>
+      </w:rPr>
+    </w:lvl>
+    <w:lvl w:ilvl="4" w:tplc="40090003" w:tentative="1">
+      <w:start w:val="1"/>
+      <w:numFmt w:val="bullet"/>
+      <w:lvlText w:val="o"/>
+      <w:lvlJc w:val="left"/>
+      <w:pPr>
+        <w:ind w:left="3600" w:hanging="360"/>
+      </w:pPr>
+      <w:rPr>
+        <w:rFonts w:ascii="Courier New" w:hAnsi="Courier New" w:cs="Courier New" w:hint="default"/>
+      </w:rPr>
+    </w:lvl>
+    <w:lvl w:ilvl="5" w:tplc="40090005" w:tentative="1">
+      <w:start w:val="1"/>
+      <w:numFmt w:val="bullet"/>
+      <w:lvlText w:val=""/>
+      <w:lvlJc w:val="left"/>
+      <w:pPr>
+        <w:ind w:left="4320" w:hanging="360"/>
+      </w:pPr>
+      <w:rPr>
+        <w:rFonts w:ascii="Wingdings" w:hAnsi="Wingdings" w:hint="default"/>
+      </w:rPr>
+    </w:lvl>
+    <w:lvl w:ilvl="6" w:tplc="40090001" w:tentative="1">
+      <w:start w:val="1"/>
+      <w:numFmt w:val="bullet"/>
+      <w:lvlText w:val=""/>
+      <w:lvlJc w:val="left"/>
+      <w:pPr>
+        <w:ind w:left="5040" w:hanging="360"/>
+      </w:pPr>
+      <w:rPr>
+        <w:rFonts w:ascii="Symbol" w:hAnsi="Symbol" w:hint="default"/>
+      </w:rPr>
+    </w:lvl>
+    <w:lvl w:ilvl="7" w:tplc="40090003" w:tentative="1">
+      <w:start w:val="1"/>
+      <w:numFmt w:val="bullet"/>
+      <w:lvlText w:val="o"/>
+      <w:lvlJc w:val="left"/>
+      <w:pPr>
+        <w:ind w:left="5760" w:hanging="360"/>
+      </w:pPr>
+      <w:rPr>
+        <w:rFonts w:ascii="Courier New" w:hAnsi="Courier New" w:cs="Courier New" w:hint="default"/>
+      </w:rPr>
+    </w:lvl>
+    <w:lvl w:ilvl="8" w:tplc="40090005" w:tentative="1">
+      <w:start w:val="1"/>
+      <w:numFmt w:val="bullet"/>
+      <w:lvlText w:val=""/>
+      <w:lvlJc w:val="left"/>
+      <w:pPr>
+        <w:ind w:left="6480" w:hanging="360"/>
+      </w:pPr>
+      <w:rPr>
+        <w:rFonts w:ascii="Wingdings" w:hAnsi="Wingdings" w:hint="default"/>
+      </w:rPr>
+    </w:lvl>
+  </w:abstractNum>
+  <w:abstractNum w:abstractNumId="2" w15:restartNumberingAfterBreak="0">
+    <w:nsid w:val="3C106169"/>
+    <w:multiLevelType w:val="hybridMultilevel"/>
+    <w:tmpl w:val="7B1C6EDA"/>
+    <w:lvl w:ilvl="0" w:tplc="40090001">
+      <w:start w:val="1"/>
+      <w:numFmt w:val="bullet"/>
+      <w:lvlText w:val=""/>
+      <w:lvlJc w:val="left"/>
+      <w:pPr>
+        <w:ind w:left="360" w:hanging="360"/>
+      </w:pPr>
+      <w:rPr>
+        <w:rFonts w:ascii="Symbol" w:hAnsi="Symbol" w:hint="default"/>
+      </w:rPr>
+    </w:lvl>
+    <w:lvl w:ilvl="1" w:tplc="40090003">
+      <w:start w:val="1"/>
+      <w:numFmt w:val="bullet"/>
+      <w:lvlText w:val="o"/>
+      <w:lvlJc w:val="left"/>
+      <w:pPr>
+        <w:ind w:left="1080" w:hanging="360"/>
+      </w:pPr>
+      <w:rPr>
+        <w:rFonts w:ascii="Courier New" w:hAnsi="Courier New" w:cs="Courier New" w:hint="default"/>
+      </w:rPr>
+    </w:lvl>
+    <w:lvl w:ilvl="2" w:tplc="40090005" w:tentative="1">
+      <w:start w:val="1"/>
+      <w:numFmt w:val="bullet"/>
+      <w:lvlText w:val=""/>
+      <w:lvlJc w:val="left"/>
+      <w:pPr>
+        <w:ind w:left="1800" w:hanging="360"/>
+      </w:pPr>
+      <w:rPr>
+        <w:rFonts w:ascii="Wingdings" w:hAnsi="Wingdings" w:hint="default"/>
+      </w:rPr>
+    </w:lvl>
+    <w:lvl w:ilvl="3" w:tplc="40090001" w:tentative="1">
+      <w:start w:val="1"/>
+      <w:numFmt w:val="bullet"/>
+      <w:lvlText w:val=""/>
+      <w:lvlJc w:val="left"/>
+      <w:pPr>
+        <w:ind w:left="2520" w:hanging="360"/>
+      </w:pPr>
+      <w:rPr>
+        <w:rFonts w:ascii="Symbol" w:hAnsi="Symbol" w:hint="default"/>
+      </w:rPr>
+    </w:lvl>
+    <w:lvl w:ilvl="4" w:tplc="40090003" w:tentative="1">
+      <w:start w:val="1"/>
+      <w:numFmt w:val="bullet"/>
+      <w:lvlText w:val="o"/>
+      <w:lvlJc w:val="left"/>
+      <w:pPr>
+        <w:ind w:left="3240" w:hanging="360"/>
+      </w:pPr>
+      <w:rPr>
+        <w:rFonts w:ascii="Courier New" w:hAnsi="Courier New" w:cs="Courier New" w:hint="default"/>
+      </w:rPr>
+    </w:lvl>
+    <w:lvl w:ilvl="5" w:tplc="40090005" w:tentative="1">
+      <w:start w:val="1"/>
+      <w:numFmt w:val="bullet"/>
+      <w:lvlText w:val=""/>
+      <w:lvlJc w:val="left"/>
+      <w:pPr>
+        <w:ind w:left="3960" w:hanging="360"/>
+      </w:pPr>
+      <w:rPr>
+        <w:rFonts w:ascii="Wingdings" w:hAnsi="Wingdings" w:hint="default"/>
+      </w:rPr>
+    </w:lvl>
+    <w:lvl w:ilvl="6" w:tplc="40090001" w:tentative="1">
+      <w:start w:val="1"/>
+      <w:numFmt w:val="bullet"/>
+      <w:lvlText w:val=""/>
+      <w:lvlJc w:val="left"/>
+      <w:pPr>
+        <w:ind w:left="4680" w:hanging="360"/>
+      </w:pPr>
+      <w:rPr>
+        <w:rFonts w:ascii="Symbol" w:hAnsi="Symbol" w:hint="default"/>
+      </w:rPr>
+    </w:lvl>
+    <w:lvl w:ilvl="7" w:tplc="40090003" w:tentative="1">
+      <w:start w:val="1"/>
+      <w:numFmt w:val="bullet"/>
+      <w:lvlText w:val="o"/>
+      <w:lvlJc w:val="left"/>
+      <w:pPr>
+        <w:ind w:left="5400" w:hanging="360"/>
+      </w:pPr>
+      <w:rPr>
+        <w:rFonts w:ascii="Courier New" w:hAnsi="Courier New" w:cs="Courier New" w:hint="default"/>
+      </w:rPr>
+    </w:lvl>
+    <w:lvl w:ilvl="8" w:tplc="40090005" w:tentative="1">
+      <w:start w:val="1"/>
+      <w:numFmt w:val="bullet"/>
+      <w:lvlText w:val=""/>
+      <w:lvlJc w:val="left"/>
+      <w:pPr>
+        <w:ind w:left="6120" w:hanging="360"/>
+      </w:pPr>
+      <w:rPr>
+        <w:rFonts w:ascii="Wingdings" w:hAnsi="Wingdings" w:hint="default"/>
+      </w:rPr>
+    </w:lvl>
+  </w:abstractNum>
+  <w:abstractNum w:abstractNumId="3" w15:restartNumberingAfterBreak="0">
     <w:nsid w:val="521D79C6"/>
     <w:multiLevelType w:val="hybridMultilevel"/>
     <w:tmpl w:val="3550B012"/>
@@ -3203,11 +4002,124 @@
       </w:rPr>
     </w:lvl>
   </w:abstractNum>
+  <w:abstractNum w:abstractNumId="4" w15:restartNumberingAfterBreak="0">
+    <w:nsid w:val="6FC65424"/>
+    <w:multiLevelType w:val="hybridMultilevel"/>
+    <w:tmpl w:val="7D2A2E8E"/>
+    <w:lvl w:ilvl="0" w:tplc="40090001">
+      <w:start w:val="1"/>
+      <w:numFmt w:val="bullet"/>
+      <w:lvlText w:val=""/>
+      <w:lvlJc w:val="left"/>
+      <w:pPr>
+        <w:ind w:left="720" w:hanging="360"/>
+      </w:pPr>
+      <w:rPr>
+        <w:rFonts w:ascii="Symbol" w:hAnsi="Symbol" w:hint="default"/>
+      </w:rPr>
+    </w:lvl>
+    <w:lvl w:ilvl="1" w:tplc="40090003" w:tentative="1">
+      <w:start w:val="1"/>
+      <w:numFmt w:val="bullet"/>
+      <w:lvlText w:val="o"/>
+      <w:lvlJc w:val="left"/>
+      <w:pPr>
+        <w:ind w:left="1440" w:hanging="360"/>
+      </w:pPr>
+      <w:rPr>
+        <w:rFonts w:ascii="Courier New" w:hAnsi="Courier New" w:cs="Courier New" w:hint="default"/>
+      </w:rPr>
+    </w:lvl>
+    <w:lvl w:ilvl="2" w:tplc="40090005" w:tentative="1">
+      <w:start w:val="1"/>
+      <w:numFmt w:val="bullet"/>
+      <w:lvlText w:val=""/>
+      <w:lvlJc w:val="left"/>
+      <w:pPr>
+        <w:ind w:left="2160" w:hanging="360"/>
+      </w:pPr>
+      <w:rPr>
+        <w:rFonts w:ascii="Wingdings" w:hAnsi="Wingdings" w:hint="default"/>
+      </w:rPr>
+    </w:lvl>
+    <w:lvl w:ilvl="3" w:tplc="40090001" w:tentative="1">
+      <w:start w:val="1"/>
+      <w:numFmt w:val="bullet"/>
+      <w:lvlText w:val=""/>
+      <w:lvlJc w:val="left"/>
+      <w:pPr>
+        <w:ind w:left="2880" w:hanging="360"/>
+      </w:pPr>
+      <w:rPr>
+        <w:rFonts w:ascii="Symbol" w:hAnsi="Symbol" w:hint="default"/>
+      </w:rPr>
+    </w:lvl>
+    <w:lvl w:ilvl="4" w:tplc="40090003" w:tentative="1">
+      <w:start w:val="1"/>
+      <w:numFmt w:val="bullet"/>
+      <w:lvlText w:val="o"/>
+      <w:lvlJc w:val="left"/>
+      <w:pPr>
+        <w:ind w:left="3600" w:hanging="360"/>
+      </w:pPr>
+      <w:rPr>
+        <w:rFonts w:ascii="Courier New" w:hAnsi="Courier New" w:cs="Courier New" w:hint="default"/>
+      </w:rPr>
+    </w:lvl>
+    <w:lvl w:ilvl="5" w:tplc="40090005" w:tentative="1">
+      <w:start w:val="1"/>
+      <w:numFmt w:val="bullet"/>
+      <w:lvlText w:val=""/>
+      <w:lvlJc w:val="left"/>
+      <w:pPr>
+        <w:ind w:left="4320" w:hanging="360"/>
+      </w:pPr>
+      <w:rPr>
+        <w:rFonts w:ascii="Wingdings" w:hAnsi="Wingdings" w:hint="default"/>
+      </w:rPr>
+    </w:lvl>
+    <w:lvl w:ilvl="6" w:tplc="40090001" w:tentative="1">
+      <w:start w:val="1"/>
+      <w:numFmt w:val="bullet"/>
+      <w:lvlText w:val=""/>
+      <w:lvlJc w:val="left"/>
+      <w:pPr>
+        <w:ind w:left="5040" w:hanging="360"/>
+      </w:pPr>
+      <w:rPr>
+        <w:rFonts w:ascii="Symbol" w:hAnsi="Symbol" w:hint="default"/>
+      </w:rPr>
+    </w:lvl>
+    <w:lvl w:ilvl="7" w:tplc="40090003" w:tentative="1">
+      <w:start w:val="1"/>
+      <w:numFmt w:val="bullet"/>
+      <w:lvlText w:val="o"/>
+      <w:lvlJc w:val="left"/>
+      <w:pPr>
+        <w:ind w:left="5760" w:hanging="360"/>
+      </w:pPr>
+      <w:rPr>
+        <w:rFonts w:ascii="Courier New" w:hAnsi="Courier New" w:cs="Courier New" w:hint="default"/>
+      </w:rPr>
+    </w:lvl>
+    <w:lvl w:ilvl="8" w:tplc="40090005" w:tentative="1">
+      <w:start w:val="1"/>
+      <w:numFmt w:val="bullet"/>
+      <w:lvlText w:val=""/>
+      <w:lvlJc w:val="left"/>
+      <w:pPr>
+        <w:ind w:left="6480" w:hanging="360"/>
+      </w:pPr>
+      <w:rPr>
+        <w:rFonts w:ascii="Wingdings" w:hAnsi="Wingdings" w:hint="default"/>
+      </w:rPr>
+    </w:lvl>
+  </w:abstractNum>
   <w:num w:numId="1" w16cid:durableId="125396190">
-    <w:abstractNumId w:val="1"/>
+    <w:abstractNumId w:val="3"/>
   </w:num>
   <w:num w:numId="2" w16cid:durableId="1455708691">
-    <w:abstractNumId w:val="1"/>
+    <w:abstractNumId w:val="3"/>
   </w:num>
   <w:num w:numId="3" w16cid:durableId="469057113">
     <w:abstractNumId w:val="0"/>
@@ -3242,11 +4154,20 @@
       <w:startOverride w:val="1"/>
     </w:lvlOverride>
   </w:num>
+  <w:num w:numId="5" w16cid:durableId="1017073932">
+    <w:abstractNumId w:val="4"/>
+  </w:num>
+  <w:num w:numId="6" w16cid:durableId="496074614">
+    <w:abstractNumId w:val="1"/>
+  </w:num>
+  <w:num w:numId="7" w16cid:durableId="1504858525">
+    <w:abstractNumId w:val="2"/>
+  </w:num>
 </w:numbering>
 </file>
 
 <file path=word/styles.xml><?xml version="1.0" encoding="utf-8"?>
-<w:styles xmlns:mc="http://schemas.openxmlformats.org/markup-compatibility/2006" xmlns:r="http://schemas.openxmlformats.org/officeDocument/2006/relationships" xmlns:w="http://schemas.openxmlformats.org/wordprocessingml/2006/main" xmlns:w14="http://schemas.microsoft.com/office/word/2010/wordml" xmlns:w15="http://schemas.microsoft.com/office/word/2012/wordml" xmlns:w16cex="http://schemas.microsoft.com/office/word/2018/wordml/cex" xmlns:w16cid="http://schemas.microsoft.com/office/word/2016/wordml/cid" xmlns:w16="http://schemas.microsoft.com/office/word/2018/wordml" xmlns:w16sdtdh="http://schemas.microsoft.com/office/word/2020/wordml/sdtdatahash" xmlns:w16se="http://schemas.microsoft.com/office/word/2015/wordml/symex" mc:Ignorable="w14 w15 w16se w16cid w16 w16cex w16sdtdh">
+<w:styles xmlns:mc="http://schemas.openxmlformats.org/markup-compatibility/2006" xmlns:r="http://schemas.openxmlformats.org/officeDocument/2006/relationships" xmlns:w="http://schemas.openxmlformats.org/wordprocessingml/2006/main" xmlns:w14="http://schemas.microsoft.com/office/word/2010/wordml" xmlns:w15="http://schemas.microsoft.com/office/word/2012/wordml" xmlns:w16cex="http://schemas.microsoft.com/office/word/2018/wordml/cex" xmlns:w16cid="http://schemas.microsoft.com/office/word/2016/wordml/cid" xmlns:w16="http://schemas.microsoft.com/office/word/2018/wordml" xmlns:w16du="http://schemas.microsoft.com/office/word/2023/wordml/word16du" xmlns:w16sdtdh="http://schemas.microsoft.com/office/word/2020/wordml/sdtdatahash" xmlns:w16sdtfl="http://schemas.microsoft.com/office/word/2024/wordml/sdtformatlock" xmlns:w16se="http://schemas.microsoft.com/office/word/2015/wordml/symex" mc:Ignorable="w14 w15 w16se w16cid w16 w16cex w16sdtdh w16sdtfl w16du">
   <w:docDefaults>
     <w:rPrDefault>
       <w:rPr>
@@ -3637,6 +4558,7 @@
   <w:style w:type="paragraph" w:default="1" w:styleId="Normal">
     <w:name w:val="Normal"/>
     <w:qFormat/>
+    <w:rsid w:val="00482BC4"/>
     <w:pPr>
       <w:spacing w:after="160" w:line="252" w:lineRule="auto"/>
     </w:pPr>

</xml_diff>